<commit_message>
Updated to User's Guide.
</commit_message>
<xml_diff>
--- a/branches/wsprx/WSPR-X_Users_Guide.docx
+++ b/branches/wsprx/WSPR-X_Users_Guide.docx
@@ -88,8 +88,10 @@
           <w:sz w:val="20"/>
           <w:szCs w:val="20"/>
         </w:rPr>
-        <w:t>9</w:t>
-      </w:r>
+        <w:t>10</w:t>
+      </w:r>
+      <w:bookmarkStart w:id="0" w:name="_GoBack"/>
+      <w:bookmarkEnd w:id="0"/>
       <w:r>
         <w:rPr>
           <w:rFonts w:ascii="Arial" w:hAnsi="Arial" w:cs="Arial"/>
@@ -293,11 +295,12 @@
         <w:rPr>
           <w:rFonts w:ascii="Arial" w:hAnsi="Arial"/>
         </w:rPr>
-        <w:t>On initial program startup WSPR-X should look something like the following screen shot:</w:t>
+        <w:t>Install the program in the usual way.  The suggested installation directory is C:\wsprx.</w:t>
       </w:r>
     </w:p>
     <w:p>
       <w:pPr>
+        <w:pStyle w:val="ListParagraph"/>
         <w:rPr>
           <w:rFonts w:ascii="Arial" w:hAnsi="Arial"/>
         </w:rPr>
@@ -305,9 +308,53 @@
     </w:p>
     <w:p>
       <w:pPr>
-        <w:jc w:val="center"/>
-        <w:rPr>
-          <w:rFonts w:ascii="Arial" w:hAnsi="Arial" w:cs="Arial"/>
+        <w:pStyle w:val="ListParagraph"/>
+        <w:numPr>
+          <w:ilvl w:val="0"/>
+          <w:numId w:val="29"/>
+        </w:numPr>
+        <w:rPr>
+          <w:rFonts w:ascii="Arial" w:hAnsi="Arial"/>
+        </w:rPr>
+      </w:pPr>
+      <w:r>
+        <w:rPr>
+          <w:rFonts w:ascii="Arial" w:hAnsi="Arial"/>
+        </w:rPr>
+        <w:t xml:space="preserve">On initial program startup WSPR-X </w:t>
+      </w:r>
+      <w:r>
+        <w:rPr>
+          <w:rFonts w:ascii="Arial" w:hAnsi="Arial"/>
+        </w:rPr>
+        <w:t xml:space="preserve">displays two windows.  One (normally the upper window) shows </w:t>
+      </w:r>
+      <w:r>
+        <w:rPr>
+          <w:rFonts w:ascii="Arial" w:hAnsi="Arial"/>
+        </w:rPr>
+        <w:t xml:space="preserve">spectral information in “waterfall” format, </w:t>
+      </w:r>
+      <w:r>
+        <w:rPr>
+          <w:rFonts w:ascii="Arial" w:hAnsi="Arial"/>
+        </w:rPr>
+        <w:t xml:space="preserve">centered on the audio frequencies used by WSPR.  </w:t>
+      </w:r>
+    </w:p>
+    <w:p>
+      <w:pPr>
+        <w:pStyle w:val="ListParagraph"/>
+        <w:rPr>
+          <w:rFonts w:ascii="Arial" w:hAnsi="Arial"/>
+        </w:rPr>
+      </w:pPr>
+    </w:p>
+    <w:p>
+      <w:pPr>
+        <w:pStyle w:val="ListParagraph"/>
+        <w:rPr>
+          <w:rFonts w:ascii="Arial" w:hAnsi="Arial"/>
         </w:rPr>
       </w:pPr>
       <w:r>
@@ -316,10 +363,10 @@
           <w:noProof/>
         </w:rPr>
         <w:drawing>
-          <wp:inline distT="0" distB="0" distL="0" distR="0">
-            <wp:extent cx="4242816" cy="4672584"/>
-            <wp:effectExtent l="0" t="0" r="5715" b="0"/>
-            <wp:docPr id="4" name="Picture 4"/>
+          <wp:inline distT="0" distB="0" distL="0" distR="0" wp14:anchorId="430B32F1" wp14:editId="1FAE139B">
+            <wp:extent cx="5943600" cy="2713355"/>
+            <wp:effectExtent l="0" t="0" r="0" b="0"/>
+            <wp:docPr id="6" name="Picture 6"/>
             <wp:cNvGraphicFramePr>
               <a:graphicFrameLocks xmlns:a="http://schemas.openxmlformats.org/drawingml/2006/main" noChangeAspect="1"/>
             </wp:cNvGraphicFramePr>
@@ -327,7 +374,7 @@
               <a:graphicData uri="http://schemas.openxmlformats.org/drawingml/2006/picture">
                 <pic:pic xmlns:pic="http://schemas.openxmlformats.org/drawingml/2006/picture">
                   <pic:nvPicPr>
-                    <pic:cNvPr id="0" name="wsprx_1.png"/>
+                    <pic:cNvPr id="0" name="wsprx_1a.png"/>
                     <pic:cNvPicPr/>
                   </pic:nvPicPr>
                   <pic:blipFill>
@@ -345,7 +392,7 @@
                   <pic:spPr>
                     <a:xfrm>
                       <a:off x="0" y="0"/>
-                      <a:ext cx="4242816" cy="4672584"/>
+                      <a:ext cx="5943600" cy="2713355"/>
                     </a:xfrm>
                     <a:prstGeom prst="rect">
                       <a:avLst/>
@@ -360,6 +407,159 @@
     </w:p>
     <w:p>
       <w:pPr>
+        <w:pStyle w:val="ListParagraph"/>
+        <w:rPr>
+          <w:rFonts w:ascii="Arial" w:hAnsi="Arial"/>
+        </w:rPr>
+      </w:pPr>
+    </w:p>
+    <w:p>
+      <w:pPr>
+        <w:pStyle w:val="ListParagraph"/>
+        <w:rPr>
+          <w:rFonts w:ascii="Arial" w:hAnsi="Arial"/>
+        </w:rPr>
+      </w:pPr>
+    </w:p>
+    <w:p>
+      <w:pPr>
+        <w:ind w:left="720"/>
+        <w:rPr>
+          <w:rFonts w:ascii="Arial" w:hAnsi="Arial"/>
+        </w:rPr>
+      </w:pPr>
+      <w:r>
+        <w:rPr>
+          <w:rFonts w:ascii="Arial" w:hAnsi="Arial"/>
+        </w:rPr>
+        <w:t xml:space="preserve">The </w:t>
+      </w:r>
+      <w:r>
+        <w:rPr>
+          <w:rFonts w:ascii="Arial" w:hAnsi="Arial"/>
+        </w:rPr>
+        <w:t xml:space="preserve">second </w:t>
+      </w:r>
+      <w:r>
+        <w:rPr>
+          <w:rFonts w:ascii="Arial" w:hAnsi="Arial"/>
+        </w:rPr>
+        <w:t xml:space="preserve">window shows decoded information from received WSPR signals, and </w:t>
+      </w:r>
+      <w:r>
+        <w:rPr>
+          <w:rFonts w:ascii="Arial" w:hAnsi="Arial"/>
+        </w:rPr>
+        <w:t xml:space="preserve">contains most of the controls </w:t>
+      </w:r>
+      <w:r>
+        <w:rPr>
+          <w:rFonts w:ascii="Arial" w:hAnsi="Arial"/>
+        </w:rPr>
+        <w:t>for user interactions</w:t>
+      </w:r>
+      <w:r>
+        <w:rPr>
+          <w:rFonts w:ascii="Arial" w:hAnsi="Arial"/>
+        </w:rPr>
+        <w:t>, as shown on the next page.</w:t>
+      </w:r>
+    </w:p>
+    <w:p>
+      <w:pPr>
+        <w:pStyle w:val="ListParagraph"/>
+        <w:rPr>
+          <w:rFonts w:ascii="Arial" w:hAnsi="Arial"/>
+        </w:rPr>
+      </w:pPr>
+    </w:p>
+    <w:p>
+      <w:pPr>
+        <w:rPr>
+          <w:rFonts w:ascii="Arial" w:hAnsi="Arial"/>
+        </w:rPr>
+      </w:pPr>
+    </w:p>
+    <w:p>
+      <w:pPr>
+        <w:rPr>
+          <w:rFonts w:ascii="Arial" w:hAnsi="Arial"/>
+        </w:rPr>
+      </w:pPr>
+      <w:r>
+        <w:rPr>
+          <w:rFonts w:ascii="Arial" w:hAnsi="Arial"/>
+        </w:rPr>
+        <w:br w:type="page"/>
+      </w:r>
+    </w:p>
+    <w:p>
+      <w:pPr>
+        <w:jc w:val="center"/>
+        <w:rPr>
+          <w:rFonts w:ascii="Arial" w:hAnsi="Arial" w:cs="Arial"/>
+        </w:rPr>
+      </w:pPr>
+      <w:r>
+        <w:rPr>
+          <w:rFonts w:ascii="Arial" w:hAnsi="Arial" w:cs="Arial"/>
+          <w:noProof/>
+        </w:rPr>
+        <w:lastRenderedPageBreak/>
+        <w:drawing>
+          <wp:inline distT="0" distB="0" distL="0" distR="0">
+            <wp:extent cx="4663440" cy="3447288"/>
+            <wp:effectExtent l="0" t="0" r="3810" b="1270"/>
+            <wp:docPr id="7" name="Picture 7"/>
+            <wp:cNvGraphicFramePr>
+              <a:graphicFrameLocks xmlns:a="http://schemas.openxmlformats.org/drawingml/2006/main" noChangeAspect="1"/>
+            </wp:cNvGraphicFramePr>
+            <a:graphic xmlns:a="http://schemas.openxmlformats.org/drawingml/2006/main">
+              <a:graphicData uri="http://schemas.openxmlformats.org/drawingml/2006/picture">
+                <pic:pic xmlns:pic="http://schemas.openxmlformats.org/drawingml/2006/picture">
+                  <pic:nvPicPr>
+                    <pic:cNvPr id="0" name="wsprx_1b.png"/>
+                    <pic:cNvPicPr/>
+                  </pic:nvPicPr>
+                  <pic:blipFill>
+                    <a:blip r:embed="rId10">
+                      <a:extLst>
+                        <a:ext uri="{28A0092B-C50C-407E-A947-70E740481C1C}">
+                          <a14:useLocalDpi xmlns:a14="http://schemas.microsoft.com/office/drawing/2010/main" val="0"/>
+                        </a:ext>
+                      </a:extLst>
+                    </a:blip>
+                    <a:stretch>
+                      <a:fillRect/>
+                    </a:stretch>
+                  </pic:blipFill>
+                  <pic:spPr>
+                    <a:xfrm>
+                      <a:off x="0" y="0"/>
+                      <a:ext cx="4663440" cy="3447288"/>
+                    </a:xfrm>
+                    <a:prstGeom prst="rect">
+                      <a:avLst/>
+                    </a:prstGeom>
+                  </pic:spPr>
+                </pic:pic>
+              </a:graphicData>
+            </a:graphic>
+          </wp:inline>
+        </w:drawing>
+      </w:r>
+    </w:p>
+    <w:p>
+      <w:pPr>
+        <w:jc w:val="center"/>
+        <w:rPr>
+          <w:rFonts w:ascii="Arial" w:hAnsi="Arial" w:cs="Arial"/>
+        </w:rPr>
+      </w:pPr>
+    </w:p>
+    <w:p>
+      <w:pPr>
+        <w:jc w:val="center"/>
         <w:rPr>
           <w:rFonts w:ascii="Arial" w:hAnsi="Arial" w:cs="Arial"/>
         </w:rPr>
@@ -370,7 +570,7 @@
         <w:pStyle w:val="ListParagraph"/>
         <w:numPr>
           <w:ilvl w:val="0"/>
-          <w:numId w:val="29"/>
+          <w:numId w:val="31"/>
         </w:numPr>
         <w:rPr>
           <w:rFonts w:ascii="Arial" w:hAnsi="Arial" w:cs="Arial"/>
@@ -380,7 +580,6 @@
         <w:rPr>
           <w:rFonts w:ascii="Arial" w:hAnsi="Arial" w:cs="Arial"/>
         </w:rPr>
-        <w:lastRenderedPageBreak/>
         <w:t xml:space="preserve">Hit </w:t>
       </w:r>
       <w:r>
@@ -431,14 +630,15 @@
         <w:rPr>
           <w:rFonts w:ascii="Arial" w:hAnsi="Arial" w:cs="Arial"/>
         </w:rPr>
-        <w:t xml:space="preserve">elect the </w:t>
-      </w:r>
-      <w:r>
-        <w:rPr>
-          <w:rFonts w:ascii="Arial" w:hAnsi="Arial" w:cs="Arial"/>
-        </w:rPr>
-        <w:t>desired devices for Audio In and Audio Out.</w:t>
-      </w:r>
+        <w:t>elect the desired devices for Audio In and Audio Out.</w:t>
+      </w:r>
+    </w:p>
+    <w:p>
+      <w:pPr>
+        <w:rPr>
+          <w:rFonts w:ascii="Arial" w:hAnsi="Arial" w:cs="Arial"/>
+        </w:rPr>
+      </w:pPr>
     </w:p>
     <w:p>
       <w:pPr>
@@ -463,7 +663,7 @@
           <w:noProof/>
         </w:rPr>
         <w:drawing>
-          <wp:inline distT="0" distB="0" distL="0" distR="0">
+          <wp:inline distT="0" distB="0" distL="0" distR="0" wp14:anchorId="7192CB7F" wp14:editId="2795C6F7">
             <wp:extent cx="4077269" cy="3172268"/>
             <wp:effectExtent l="0" t="0" r="0" b="9525"/>
             <wp:docPr id="15" name="Picture 15"/>
@@ -478,7 +678,7 @@
                     <pic:cNvPicPr/>
                   </pic:nvPicPr>
                   <pic:blipFill>
-                    <a:blip r:embed="rId10">
+                    <a:blip r:embed="rId11">
                       <a:extLst>
                         <a:ext uri="{28A0092B-C50C-407E-A947-70E740481C1C}">
                           <a14:useLocalDpi xmlns:a14="http://schemas.microsoft.com/office/drawing/2010/main" val="0"/>
@@ -517,10 +717,33 @@
     </w:p>
     <w:p>
       <w:pPr>
+        <w:rPr>
+          <w:rFonts w:ascii="Arial" w:hAnsi="Arial" w:cs="Arial"/>
+        </w:rPr>
+      </w:pPr>
+      <w:r>
+        <w:rPr>
+          <w:rFonts w:ascii="Arial" w:hAnsi="Arial" w:cs="Arial"/>
+        </w:rPr>
+        <w:br w:type="page"/>
+      </w:r>
+    </w:p>
+    <w:p>
+      <w:pPr>
+        <w:autoSpaceDE w:val="0"/>
+        <w:autoSpaceDN w:val="0"/>
+        <w:adjustRightInd w:val="0"/>
+        <w:rPr>
+          <w:rFonts w:ascii="Arial" w:hAnsi="Arial" w:cs="Arial"/>
+        </w:rPr>
+      </w:pPr>
+    </w:p>
+    <w:p>
+      <w:pPr>
         <w:pStyle w:val="ListParagraph"/>
         <w:numPr>
           <w:ilvl w:val="0"/>
-          <w:numId w:val="29"/>
+          <w:numId w:val="31"/>
         </w:numPr>
         <w:autoSpaceDE w:val="0"/>
         <w:autoSpaceDN w:val="0"/>
@@ -598,7 +821,19 @@
         <w:rPr>
           <w:rFonts w:ascii="Arial" w:hAnsi="Arial" w:cs="Arial"/>
         </w:rPr>
-        <w:t xml:space="preserve">his range is indicated by a green bar on the scale at top of the waterfall window.  If you will be transmitting, double-click on this scale to select your </w:t>
+        <w:t>his range is indicated by a green bar on the scale at top of the waterfall window.  If you will be tr</w:t>
+      </w:r>
+      <w:r>
+        <w:rPr>
+          <w:rFonts w:ascii="Arial" w:hAnsi="Arial" w:cs="Arial"/>
+        </w:rPr>
+        <w:t>ansmitting, double-click on the waterfall</w:t>
+      </w:r>
+      <w:r>
+        <w:rPr>
+          <w:rFonts w:ascii="Arial" w:hAnsi="Arial" w:cs="Arial"/>
+        </w:rPr>
+        <w:t xml:space="preserve"> scale to select your </w:t>
       </w:r>
       <w:proofErr w:type="spellStart"/>
       <w:r>
@@ -648,7 +883,14 @@
           <w:rFonts w:ascii="Arial" w:hAnsi="Arial" w:cs="Arial"/>
           <w:b/>
         </w:rPr>
-        <w:t xml:space="preserve"> (MHz) </w:t>
+        <w:t xml:space="preserve"> Audio (</w:t>
+      </w:r>
+      <w:r>
+        <w:rPr>
+          <w:rFonts w:ascii="Arial" w:hAnsi="Arial" w:cs="Arial"/>
+          <w:b/>
+        </w:rPr>
+        <w:t xml:space="preserve">Hz) </w:t>
       </w:r>
       <w:r>
         <w:rPr>
@@ -676,7 +918,21 @@
           <w:rFonts w:ascii="Arial" w:hAnsi="Arial" w:cs="Arial"/>
           <w:b/>
         </w:rPr>
-        <w:t xml:space="preserve"> Audio (Hz)</w:t>
+        <w:t xml:space="preserve"> (</w:t>
+      </w:r>
+      <w:r>
+        <w:rPr>
+          <w:rFonts w:ascii="Arial" w:hAnsi="Arial" w:cs="Arial"/>
+          <w:b/>
+        </w:rPr>
+        <w:t>M</w:t>
+      </w:r>
+      <w:r>
+        <w:rPr>
+          <w:rFonts w:ascii="Arial" w:hAnsi="Arial" w:cs="Arial"/>
+          <w:b/>
+        </w:rPr>
+        <w:t>Hz)</w:t>
       </w:r>
       <w:r>
         <w:rPr>
@@ -688,7 +944,41 @@
         <w:rPr>
           <w:rFonts w:ascii="Arial" w:hAnsi="Arial" w:cs="Arial"/>
         </w:rPr>
-        <w:t xml:space="preserve">.  The </w:t>
+        <w:t xml:space="preserve">.  </w:t>
+      </w:r>
+      <w:r>
+        <w:rPr>
+          <w:rFonts w:ascii="Arial" w:hAnsi="Arial" w:cs="Arial"/>
+        </w:rPr>
+        <w:t xml:space="preserve">You can also set </w:t>
+      </w:r>
+      <w:proofErr w:type="spellStart"/>
+      <w:r>
+        <w:rPr>
+          <w:rFonts w:ascii="Arial" w:hAnsi="Arial" w:cs="Arial"/>
+          <w:b/>
+        </w:rPr>
+        <w:t>Tx</w:t>
+      </w:r>
+      <w:proofErr w:type="spellEnd"/>
+      <w:r>
+        <w:rPr>
+          <w:rFonts w:ascii="Arial" w:hAnsi="Arial" w:cs="Arial"/>
+          <w:b/>
+        </w:rPr>
+        <w:t xml:space="preserve"> Audio</w:t>
+      </w:r>
+      <w:r>
+        <w:rPr>
+          <w:rFonts w:ascii="Arial" w:hAnsi="Arial" w:cs="Arial"/>
+        </w:rPr>
+        <w:t xml:space="preserve"> directly, by adjusting its spinner control.  </w:t>
+      </w:r>
+      <w:r>
+        <w:rPr>
+          <w:rFonts w:ascii="Arial" w:hAnsi="Arial" w:cs="Arial"/>
+        </w:rPr>
+        <w:t xml:space="preserve">The </w:t>
       </w:r>
       <w:proofErr w:type="spellStart"/>
       <w:proofErr w:type="gramStart"/>
@@ -781,9 +1071,9 @@
         </w:rPr>
         <w:drawing>
           <wp:inline distT="0" distB="0" distL="0" distR="0">
-            <wp:extent cx="2972215" cy="1590897"/>
-            <wp:effectExtent l="0" t="0" r="0" b="9525"/>
-            <wp:docPr id="1" name="Picture 1"/>
+            <wp:extent cx="2981741" cy="1819529"/>
+            <wp:effectExtent l="0" t="0" r="9525" b="9525"/>
+            <wp:docPr id="8" name="Picture 8"/>
             <wp:cNvGraphicFramePr>
               <a:graphicFrameLocks xmlns:a="http://schemas.openxmlformats.org/drawingml/2006/main" noChangeAspect="1"/>
             </wp:cNvGraphicFramePr>
@@ -795,7 +1085,7 @@
                     <pic:cNvPicPr/>
                   </pic:nvPicPr>
                   <pic:blipFill>
-                    <a:blip r:embed="rId11">
+                    <a:blip r:embed="rId12">
                       <a:extLst>
                         <a:ext uri="{28A0092B-C50C-407E-A947-70E740481C1C}">
                           <a14:useLocalDpi xmlns:a14="http://schemas.microsoft.com/office/drawing/2010/main" val="0"/>
@@ -809,7 +1099,7 @@
                   <pic:spPr>
                     <a:xfrm>
                       <a:off x="0" y="0"/>
-                      <a:ext cx="2972215" cy="1590897"/>
+                      <a:ext cx="2981741" cy="1819529"/>
                     </a:xfrm>
                     <a:prstGeom prst="rect">
                       <a:avLst/>
@@ -840,7 +1130,7 @@
         <w:pStyle w:val="ListParagraph"/>
         <w:numPr>
           <w:ilvl w:val="0"/>
-          <w:numId w:val="29"/>
+          <w:numId w:val="31"/>
         </w:numPr>
         <w:autoSpaceDE w:val="0"/>
         <w:autoSpaceDN w:val="0"/>
@@ -914,7 +1204,7 @@
         </w:rPr>
         <w:t xml:space="preserve"> will cause the details of your decoded WSPR transmissions to be uploaded to </w:t>
       </w:r>
-      <w:hyperlink r:id="rId12" w:history="1">
+      <w:hyperlink r:id="rId13" w:history="1">
         <w:r>
           <w:rPr>
             <w:rStyle w:val="Hyperlink"/>
@@ -946,7 +1236,7 @@
         <w:pStyle w:val="ListParagraph"/>
         <w:numPr>
           <w:ilvl w:val="0"/>
-          <w:numId w:val="29"/>
+          <w:numId w:val="31"/>
         </w:numPr>
         <w:autoSpaceDE w:val="0"/>
         <w:autoSpaceDN w:val="0"/>
@@ -984,7 +1274,13 @@
         <w:rPr>
           <w:rFonts w:ascii="Arial" w:hAnsi="Arial" w:cs="Arial"/>
         </w:rPr>
-        <w:t xml:space="preserve">screen images similar to those on the following page.  Horizontal red lines in the waterfall graph indicate the times of </w:t>
+        <w:t xml:space="preserve">waterfall displays like the one below.  </w:t>
+      </w:r>
+      <w:r>
+        <w:rPr>
+          <w:rFonts w:ascii="Arial" w:hAnsi="Arial" w:cs="Arial"/>
+        </w:rPr>
+        <w:t xml:space="preserve">Horizontal red lines in the waterfall graph indicate the times of </w:t>
       </w:r>
       <w:proofErr w:type="spellStart"/>
       <w:proofErr w:type="gramStart"/>
@@ -1005,29 +1301,33 @@
     </w:p>
     <w:p>
       <w:pPr>
+        <w:pStyle w:val="ListParagraph"/>
+        <w:autoSpaceDE w:val="0"/>
+        <w:autoSpaceDN w:val="0"/>
+        <w:adjustRightInd w:val="0"/>
+        <w:rPr>
+          <w:rFonts w:ascii="Arial" w:hAnsi="Arial" w:cs="Arial"/>
+          <w:b/>
+        </w:rPr>
+      </w:pPr>
+    </w:p>
+    <w:p>
+      <w:pPr>
         <w:jc w:val="center"/>
         <w:rPr>
           <w:rFonts w:ascii="Arial" w:hAnsi="Arial" w:cs="Arial"/>
           <w:b/>
         </w:rPr>
       </w:pPr>
-      <w:r>
-        <w:rPr>
-          <w:rFonts w:ascii="Arial" w:hAnsi="Arial" w:cs="Arial"/>
-          <w:b/>
-        </w:rPr>
-        <w:br w:type="page"/>
-      </w:r>
       <w:r>
         <w:rPr>
           <w:rFonts w:ascii="Arial" w:hAnsi="Arial" w:cs="Arial"/>
           <w:b/>
           <w:noProof/>
         </w:rPr>
-        <w:lastRenderedPageBreak/>
         <w:drawing>
-          <wp:inline distT="0" distB="0" distL="0" distR="0" wp14:anchorId="0C7429CF" wp14:editId="5F74A0BF">
-            <wp:extent cx="5111496" cy="4059936"/>
+          <wp:inline distT="0" distB="0" distL="0" distR="0" wp14:anchorId="63F8E6D3" wp14:editId="5EBC2403">
+            <wp:extent cx="3968496" cy="3163824"/>
             <wp:effectExtent l="0" t="0" r="0" b="0"/>
             <wp:docPr id="2" name="Picture 2"/>
             <wp:cNvGraphicFramePr>
@@ -1038,72 +1338,6 @@
                 <pic:pic xmlns:pic="http://schemas.openxmlformats.org/drawingml/2006/picture">
                   <pic:nvPicPr>
                     <pic:cNvPr id="0" name="wsprx_4.png"/>
-                    <pic:cNvPicPr/>
-                  </pic:nvPicPr>
-                  <pic:blipFill>
-                    <a:blip r:embed="rId13">
-                      <a:extLst>
-                        <a:ext uri="{28A0092B-C50C-407E-A947-70E740481C1C}">
-                          <a14:useLocalDpi xmlns:a14="http://schemas.microsoft.com/office/drawing/2010/main" val="0"/>
-                        </a:ext>
-                      </a:extLst>
-                    </a:blip>
-                    <a:stretch>
-                      <a:fillRect/>
-                    </a:stretch>
-                  </pic:blipFill>
-                  <pic:spPr>
-                    <a:xfrm>
-                      <a:off x="0" y="0"/>
-                      <a:ext cx="5111496" cy="4059936"/>
-                    </a:xfrm>
-                    <a:prstGeom prst="rect">
-                      <a:avLst/>
-                    </a:prstGeom>
-                  </pic:spPr>
-                </pic:pic>
-              </a:graphicData>
-            </a:graphic>
-          </wp:inline>
-        </w:drawing>
-      </w:r>
-    </w:p>
-    <w:p>
-      <w:pPr>
-        <w:jc w:val="center"/>
-        <w:rPr>
-          <w:rFonts w:ascii="Arial" w:hAnsi="Arial" w:cs="Arial"/>
-          <w:b/>
-        </w:rPr>
-      </w:pPr>
-    </w:p>
-    <w:p>
-      <w:pPr>
-        <w:jc w:val="center"/>
-        <w:rPr>
-          <w:rFonts w:ascii="Arial" w:hAnsi="Arial" w:cs="Arial"/>
-          <w:b/>
-        </w:rPr>
-      </w:pPr>
-      <w:r>
-        <w:rPr>
-          <w:rFonts w:ascii="Arial" w:hAnsi="Arial" w:cs="Arial"/>
-          <w:b/>
-          <w:noProof/>
-        </w:rPr>
-        <w:drawing>
-          <wp:inline distT="0" distB="0" distL="0" distR="0">
-            <wp:extent cx="5084064" cy="4032504"/>
-            <wp:effectExtent l="0" t="0" r="2540" b="6350"/>
-            <wp:docPr id="3" name="Picture 3"/>
-            <wp:cNvGraphicFramePr>
-              <a:graphicFrameLocks xmlns:a="http://schemas.openxmlformats.org/drawingml/2006/main" noChangeAspect="1"/>
-            </wp:cNvGraphicFramePr>
-            <a:graphic xmlns:a="http://schemas.openxmlformats.org/drawingml/2006/main">
-              <a:graphicData uri="http://schemas.openxmlformats.org/drawingml/2006/picture">
-                <pic:pic xmlns:pic="http://schemas.openxmlformats.org/drawingml/2006/picture">
-                  <pic:nvPicPr>
-                    <pic:cNvPr id="0" name="wsprx_5.png"/>
                     <pic:cNvPicPr/>
                   </pic:nvPicPr>
                   <pic:blipFill>
@@ -1121,7 +1355,7 @@
                   <pic:spPr>
                     <a:xfrm>
                       <a:off x="0" y="0"/>
-                      <a:ext cx="5084064" cy="4032504"/>
+                      <a:ext cx="3968496" cy="3163824"/>
                     </a:xfrm>
                     <a:prstGeom prst="rect">
                       <a:avLst/>
@@ -1136,6 +1370,146 @@
     </w:p>
     <w:p>
       <w:pPr>
+        <w:jc w:val="center"/>
+        <w:rPr>
+          <w:rFonts w:ascii="Arial" w:hAnsi="Arial" w:cs="Arial"/>
+          <w:b/>
+        </w:rPr>
+      </w:pPr>
+    </w:p>
+    <w:p>
+      <w:pPr>
+        <w:pStyle w:val="ListParagraph"/>
+        <w:numPr>
+          <w:ilvl w:val="0"/>
+          <w:numId w:val="31"/>
+        </w:numPr>
+        <w:autoSpaceDE w:val="0"/>
+        <w:autoSpaceDN w:val="0"/>
+        <w:adjustRightInd w:val="0"/>
+        <w:rPr>
+          <w:rFonts w:ascii="Arial" w:hAnsi="Arial" w:cs="Arial"/>
+          <w:b/>
+        </w:rPr>
+      </w:pPr>
+      <w:r>
+        <w:rPr>
+          <w:rFonts w:ascii="Arial" w:hAnsi="Arial" w:cs="Arial"/>
+        </w:rPr>
+        <w:lastRenderedPageBreak/>
+        <w:t>To operate in</w:t>
+      </w:r>
+      <w:r>
+        <w:rPr>
+          <w:rFonts w:ascii="Arial" w:hAnsi="Arial" w:cs="Arial"/>
+        </w:rPr>
+        <w:t xml:space="preserve"> the slow mode,</w:t>
+      </w:r>
+      <w:r>
+        <w:rPr>
+          <w:rFonts w:ascii="Arial" w:hAnsi="Arial" w:cs="Arial"/>
+        </w:rPr>
+        <w:t xml:space="preserve"> select</w:t>
+      </w:r>
+      <w:r>
+        <w:rPr>
+          <w:rFonts w:ascii="Arial" w:hAnsi="Arial" w:cs="Arial"/>
+        </w:rPr>
+        <w:t xml:space="preserve"> </w:t>
+      </w:r>
+      <w:r>
+        <w:rPr>
+          <w:rFonts w:ascii="Arial" w:hAnsi="Arial" w:cs="Arial"/>
+          <w:b/>
+        </w:rPr>
+        <w:t xml:space="preserve">WSPR-15 </w:t>
+      </w:r>
+      <w:r>
+        <w:rPr>
+          <w:rFonts w:ascii="Arial" w:hAnsi="Arial" w:cs="Arial"/>
+        </w:rPr>
+        <w:t>on t</w:t>
+      </w:r>
+      <w:r>
+        <w:rPr>
+          <w:rFonts w:ascii="Arial" w:hAnsi="Arial" w:cs="Arial"/>
+        </w:rPr>
+        <w:t xml:space="preserve">he </w:t>
+      </w:r>
+      <w:r>
+        <w:rPr>
+          <w:rFonts w:ascii="Arial" w:hAnsi="Arial" w:cs="Arial"/>
+          <w:b/>
+        </w:rPr>
+        <w:t>Mode</w:t>
+      </w:r>
+      <w:r>
+        <w:rPr>
+          <w:rFonts w:ascii="Arial" w:hAnsi="Arial" w:cs="Arial"/>
+        </w:rPr>
+        <w:t xml:space="preserve"> menu.  The suggested WSPR-15 sub-band is 25 Hz wide, starting just above the WSPR-2 sub-band.  The normal audio frequ</w:t>
+      </w:r>
+      <w:r>
+        <w:rPr>
+          <w:rFonts w:ascii="Arial" w:hAnsi="Arial" w:cs="Arial"/>
+        </w:rPr>
+        <w:t>encies for WSPR-15 are thus</w:t>
+      </w:r>
+      <w:r>
+        <w:rPr>
+          <w:rFonts w:ascii="Arial" w:hAnsi="Arial" w:cs="Arial"/>
+        </w:rPr>
+        <w:t xml:space="preserve"> in the range 1600 –1625 Hz.</w:t>
+      </w:r>
+      <w:r>
+        <w:rPr>
+          <w:rFonts w:ascii="Arial" w:hAnsi="Arial" w:cs="Arial"/>
+        </w:rPr>
+        <w:t xml:space="preserve">  In this mode T/R sequences will start at xx</w:t>
+      </w:r>
+      <w:proofErr w:type="gramStart"/>
+      <w:r>
+        <w:rPr>
+          <w:rFonts w:ascii="Arial" w:hAnsi="Arial" w:cs="Arial"/>
+        </w:rPr>
+        <w:t>:00</w:t>
+      </w:r>
+      <w:proofErr w:type="gramEnd"/>
+      <w:r>
+        <w:rPr>
+          <w:rFonts w:ascii="Arial" w:hAnsi="Arial" w:cs="Arial"/>
+        </w:rPr>
+        <w:t xml:space="preserve">, xx:15, xx:30, and xx:45, rather than on even-numbered minutes.  The following screen shot shows transmissions starting at 00:30 and 00:45 with S/N = –35 dB, followed by four transmissions at S/N = –37 </w:t>
+      </w:r>
+      <w:proofErr w:type="spellStart"/>
+      <w:r>
+        <w:rPr>
+          <w:rFonts w:ascii="Arial" w:hAnsi="Arial" w:cs="Arial"/>
+        </w:rPr>
+        <w:t>dB.</w:t>
+      </w:r>
+      <w:proofErr w:type="spellEnd"/>
+      <w:r>
+        <w:rPr>
+          <w:rFonts w:ascii="Arial" w:hAnsi="Arial" w:cs="Arial"/>
+        </w:rPr>
+        <w:t xml:space="preserve">  All of these WSPR-15 transmissions </w:t>
+      </w:r>
+      <w:r>
+        <w:rPr>
+          <w:rFonts w:ascii="Arial" w:hAnsi="Arial" w:cs="Arial"/>
+        </w:rPr>
+        <w:t xml:space="preserve">should be </w:t>
+      </w:r>
+      <w:r>
+        <w:rPr>
+          <w:rFonts w:ascii="Arial" w:hAnsi="Arial" w:cs="Arial"/>
+        </w:rPr>
+        <w:t>decoded correctly.</w:t>
+      </w:r>
+    </w:p>
+    <w:p>
+      <w:pPr>
         <w:autoSpaceDE w:val="0"/>
         <w:autoSpaceDN w:val="0"/>
         <w:adjustRightInd w:val="0"/>
@@ -1148,137 +1522,11 @@
     </w:p>
     <w:p>
       <w:pPr>
-        <w:pStyle w:val="ListParagraph"/>
-        <w:numPr>
-          <w:ilvl w:val="0"/>
-          <w:numId w:val="29"/>
-        </w:numPr>
-        <w:autoSpaceDE w:val="0"/>
-        <w:autoSpaceDN w:val="0"/>
-        <w:adjustRightInd w:val="0"/>
-        <w:rPr>
-          <w:rFonts w:ascii="Arial" w:hAnsi="Arial" w:cs="Arial"/>
-          <w:b/>
-        </w:rPr>
-      </w:pPr>
-      <w:r>
-        <w:rPr>
-          <w:rFonts w:ascii="Arial" w:hAnsi="Arial" w:cs="Arial"/>
-        </w:rPr>
-        <w:lastRenderedPageBreak/>
-        <w:t>To operate in</w:t>
-      </w:r>
-      <w:r>
-        <w:rPr>
-          <w:rFonts w:ascii="Arial" w:hAnsi="Arial" w:cs="Arial"/>
-        </w:rPr>
-        <w:t xml:space="preserve"> the slow mode, choose</w:t>
-      </w:r>
-      <w:r>
-        <w:rPr>
-          <w:rFonts w:ascii="Arial" w:hAnsi="Arial" w:cs="Arial"/>
-        </w:rPr>
-        <w:t xml:space="preserve"> </w:t>
-      </w:r>
-      <w:r>
-        <w:rPr>
-          <w:rFonts w:ascii="Arial" w:hAnsi="Arial" w:cs="Arial"/>
-          <w:b/>
-        </w:rPr>
-        <w:t xml:space="preserve">WSPR-15 </w:t>
-      </w:r>
-      <w:r>
-        <w:rPr>
-          <w:rFonts w:ascii="Arial" w:hAnsi="Arial" w:cs="Arial"/>
-        </w:rPr>
-        <w:t>on t</w:t>
-      </w:r>
-      <w:r>
-        <w:rPr>
-          <w:rFonts w:ascii="Arial" w:hAnsi="Arial" w:cs="Arial"/>
-        </w:rPr>
-        <w:t xml:space="preserve">he </w:t>
-      </w:r>
-      <w:r>
-        <w:rPr>
-          <w:rFonts w:ascii="Arial" w:hAnsi="Arial" w:cs="Arial"/>
-          <w:b/>
-        </w:rPr>
-        <w:t>Mode</w:t>
-      </w:r>
-      <w:r>
-        <w:rPr>
-          <w:rFonts w:ascii="Arial" w:hAnsi="Arial" w:cs="Arial"/>
-        </w:rPr>
-        <w:t xml:space="preserve"> menu.  The suggested WSPR-15 sub-band is 25 Hz wide, starting just above the WSPR-2 sub-band.  The normal audio frequencies for WSPR-15 are therefore in the range 1600 –1625 Hz.</w:t>
-      </w:r>
-      <w:r>
-        <w:rPr>
-          <w:rFonts w:ascii="Arial" w:hAnsi="Arial" w:cs="Arial"/>
-        </w:rPr>
-        <w:t xml:space="preserve">  </w:t>
-      </w:r>
-      <w:r>
-        <w:rPr>
-          <w:rFonts w:ascii="Arial" w:hAnsi="Arial" w:cs="Arial"/>
-        </w:rPr>
-        <w:t>In this mode T/R sequences will start at xx</w:t>
-      </w:r>
-      <w:proofErr w:type="gramStart"/>
-      <w:r>
-        <w:rPr>
-          <w:rFonts w:ascii="Arial" w:hAnsi="Arial" w:cs="Arial"/>
-        </w:rPr>
-        <w:t>:00</w:t>
-      </w:r>
-      <w:proofErr w:type="gramEnd"/>
-      <w:r>
-        <w:rPr>
-          <w:rFonts w:ascii="Arial" w:hAnsi="Arial" w:cs="Arial"/>
-        </w:rPr>
-        <w:t xml:space="preserve">, xx:15, xx:30, and xx:45, rather than on even-numbered minutes.  </w:t>
-      </w:r>
-      <w:r>
-        <w:rPr>
-          <w:rFonts w:ascii="Arial" w:hAnsi="Arial" w:cs="Arial"/>
-        </w:rPr>
-        <w:t xml:space="preserve">The following screen shot shows transmissions starting at 00:30 and 00:45 with S/N = –35 dB, followed by four transmissions at S/N = –37 </w:t>
-      </w:r>
-      <w:proofErr w:type="spellStart"/>
-      <w:r>
-        <w:rPr>
-          <w:rFonts w:ascii="Arial" w:hAnsi="Arial" w:cs="Arial"/>
-        </w:rPr>
-        <w:t>dB.</w:t>
-      </w:r>
-      <w:proofErr w:type="spellEnd"/>
-      <w:r>
-        <w:rPr>
-          <w:rFonts w:ascii="Arial" w:hAnsi="Arial" w:cs="Arial"/>
-        </w:rPr>
-        <w:t xml:space="preserve">  All of these WSPR-15 transmissions decoded correctly.</w:t>
-      </w:r>
-      <w:bookmarkStart w:id="0" w:name="_GoBack"/>
-      <w:bookmarkEnd w:id="0"/>
-    </w:p>
-    <w:p>
-      <w:pPr>
         <w:autoSpaceDE w:val="0"/>
         <w:autoSpaceDN w:val="0"/>
         <w:adjustRightInd w:val="0"/>
         <w:ind w:left="360"/>
-        <w:rPr>
-          <w:rFonts w:ascii="Arial" w:hAnsi="Arial" w:cs="Arial"/>
-          <w:b/>
-        </w:rPr>
-      </w:pPr>
-    </w:p>
-    <w:p>
-      <w:pPr>
-        <w:autoSpaceDE w:val="0"/>
-        <w:autoSpaceDN w:val="0"/>
-        <w:adjustRightInd w:val="0"/>
-        <w:ind w:left="360"/>
+        <w:jc w:val="center"/>
         <w:rPr>
           <w:rFonts w:ascii="Arial" w:hAnsi="Arial" w:cs="Arial"/>
           <w:b/>
@@ -1292,8 +1540,8 @@
         </w:rPr>
         <w:drawing>
           <wp:inline distT="0" distB="0" distL="0" distR="0">
-            <wp:extent cx="5687219" cy="4544060"/>
-            <wp:effectExtent l="0" t="0" r="8890" b="8890"/>
+            <wp:extent cx="3986784" cy="3182112"/>
+            <wp:effectExtent l="0" t="0" r="0" b="0"/>
             <wp:docPr id="5" name="Picture 5"/>
             <wp:cNvGraphicFramePr>
               <a:graphicFrameLocks xmlns:a="http://schemas.openxmlformats.org/drawingml/2006/main" noChangeAspect="1"/>
@@ -1320,7 +1568,7 @@
                   <pic:spPr>
                     <a:xfrm>
                       <a:off x="0" y="0"/>
-                      <a:ext cx="5687219" cy="4544060"/>
+                      <a:ext cx="3986784" cy="3182112"/>
                     </a:xfrm>
                     <a:prstGeom prst="rect">
                       <a:avLst/>
@@ -1393,7 +1641,7 @@
         <w:rStyle w:val="PageNumber"/>
         <w:noProof/>
       </w:rPr>
-      <w:t>4</w:t>
+      <w:t>1</w:t>
     </w:r>
     <w:r>
       <w:rPr>
@@ -3566,6 +3814,95 @@
     </w:lvl>
   </w:abstractNum>
   <w:abstractNum w:abstractNumId="20">
+    <w:nsid w:val="4CD370C7"/>
+    <w:multiLevelType w:val="hybridMultilevel"/>
+    <w:tmpl w:val="B8622A00"/>
+    <w:lvl w:ilvl="0" w:tplc="54DCDC58">
+      <w:start w:val="3"/>
+      <w:numFmt w:val="decimal"/>
+      <w:lvlText w:val="%1."/>
+      <w:lvlJc w:val="left"/>
+      <w:pPr>
+        <w:ind w:left="720" w:hanging="360"/>
+      </w:pPr>
+      <w:rPr>
+        <w:rFonts w:hint="default"/>
+      </w:rPr>
+    </w:lvl>
+    <w:lvl w:ilvl="1" w:tplc="04090019" w:tentative="1">
+      <w:start w:val="1"/>
+      <w:numFmt w:val="lowerLetter"/>
+      <w:lvlText w:val="%2."/>
+      <w:lvlJc w:val="left"/>
+      <w:pPr>
+        <w:ind w:left="1440" w:hanging="360"/>
+      </w:pPr>
+    </w:lvl>
+    <w:lvl w:ilvl="2" w:tplc="0409001B" w:tentative="1">
+      <w:start w:val="1"/>
+      <w:numFmt w:val="lowerRoman"/>
+      <w:lvlText w:val="%3."/>
+      <w:lvlJc w:val="right"/>
+      <w:pPr>
+        <w:ind w:left="2160" w:hanging="180"/>
+      </w:pPr>
+    </w:lvl>
+    <w:lvl w:ilvl="3" w:tplc="0409000F" w:tentative="1">
+      <w:start w:val="1"/>
+      <w:numFmt w:val="decimal"/>
+      <w:lvlText w:val="%4."/>
+      <w:lvlJc w:val="left"/>
+      <w:pPr>
+        <w:ind w:left="2880" w:hanging="360"/>
+      </w:pPr>
+    </w:lvl>
+    <w:lvl w:ilvl="4" w:tplc="04090019" w:tentative="1">
+      <w:start w:val="1"/>
+      <w:numFmt w:val="lowerLetter"/>
+      <w:lvlText w:val="%5."/>
+      <w:lvlJc w:val="left"/>
+      <w:pPr>
+        <w:ind w:left="3600" w:hanging="360"/>
+      </w:pPr>
+    </w:lvl>
+    <w:lvl w:ilvl="5" w:tplc="0409001B" w:tentative="1">
+      <w:start w:val="1"/>
+      <w:numFmt w:val="lowerRoman"/>
+      <w:lvlText w:val="%6."/>
+      <w:lvlJc w:val="right"/>
+      <w:pPr>
+        <w:ind w:left="4320" w:hanging="180"/>
+      </w:pPr>
+    </w:lvl>
+    <w:lvl w:ilvl="6" w:tplc="0409000F" w:tentative="1">
+      <w:start w:val="1"/>
+      <w:numFmt w:val="decimal"/>
+      <w:lvlText w:val="%7."/>
+      <w:lvlJc w:val="left"/>
+      <w:pPr>
+        <w:ind w:left="5040" w:hanging="360"/>
+      </w:pPr>
+    </w:lvl>
+    <w:lvl w:ilvl="7" w:tplc="04090019" w:tentative="1">
+      <w:start w:val="1"/>
+      <w:numFmt w:val="lowerLetter"/>
+      <w:lvlText w:val="%8."/>
+      <w:lvlJc w:val="left"/>
+      <w:pPr>
+        <w:ind w:left="5760" w:hanging="360"/>
+      </w:pPr>
+    </w:lvl>
+    <w:lvl w:ilvl="8" w:tplc="0409001B" w:tentative="1">
+      <w:start w:val="1"/>
+      <w:numFmt w:val="lowerRoman"/>
+      <w:lvlText w:val="%9."/>
+      <w:lvlJc w:val="right"/>
+      <w:pPr>
+        <w:ind w:left="6480" w:hanging="180"/>
+      </w:pPr>
+    </w:lvl>
+  </w:abstractNum>
+  <w:abstractNum w:abstractNumId="21">
     <w:nsid w:val="551B3A0A"/>
     <w:multiLevelType w:val="hybridMultilevel"/>
     <w:tmpl w:val="8724EED8"/>
@@ -3678,7 +4015,96 @@
       </w:pPr>
     </w:lvl>
   </w:abstractNum>
-  <w:abstractNum w:abstractNumId="21">
+  <w:abstractNum w:abstractNumId="22">
+    <w:nsid w:val="58B61107"/>
+    <w:multiLevelType w:val="hybridMultilevel"/>
+    <w:tmpl w:val="E0E2C12A"/>
+    <w:lvl w:ilvl="0" w:tplc="0409000F">
+      <w:start w:val="1"/>
+      <w:numFmt w:val="decimal"/>
+      <w:lvlText w:val="%1."/>
+      <w:lvlJc w:val="left"/>
+      <w:pPr>
+        <w:ind w:left="720" w:hanging="360"/>
+      </w:pPr>
+      <w:rPr>
+        <w:rFonts w:hint="default"/>
+      </w:rPr>
+    </w:lvl>
+    <w:lvl w:ilvl="1" w:tplc="04090019" w:tentative="1">
+      <w:start w:val="1"/>
+      <w:numFmt w:val="lowerLetter"/>
+      <w:lvlText w:val="%2."/>
+      <w:lvlJc w:val="left"/>
+      <w:pPr>
+        <w:ind w:left="1440" w:hanging="360"/>
+      </w:pPr>
+    </w:lvl>
+    <w:lvl w:ilvl="2" w:tplc="0409001B" w:tentative="1">
+      <w:start w:val="1"/>
+      <w:numFmt w:val="lowerRoman"/>
+      <w:lvlText w:val="%3."/>
+      <w:lvlJc w:val="right"/>
+      <w:pPr>
+        <w:ind w:left="2160" w:hanging="180"/>
+      </w:pPr>
+    </w:lvl>
+    <w:lvl w:ilvl="3" w:tplc="0409000F" w:tentative="1">
+      <w:start w:val="1"/>
+      <w:numFmt w:val="decimal"/>
+      <w:lvlText w:val="%4."/>
+      <w:lvlJc w:val="left"/>
+      <w:pPr>
+        <w:ind w:left="2880" w:hanging="360"/>
+      </w:pPr>
+    </w:lvl>
+    <w:lvl w:ilvl="4" w:tplc="04090019" w:tentative="1">
+      <w:start w:val="1"/>
+      <w:numFmt w:val="lowerLetter"/>
+      <w:lvlText w:val="%5."/>
+      <w:lvlJc w:val="left"/>
+      <w:pPr>
+        <w:ind w:left="3600" w:hanging="360"/>
+      </w:pPr>
+    </w:lvl>
+    <w:lvl w:ilvl="5" w:tplc="0409001B" w:tentative="1">
+      <w:start w:val="1"/>
+      <w:numFmt w:val="lowerRoman"/>
+      <w:lvlText w:val="%6."/>
+      <w:lvlJc w:val="right"/>
+      <w:pPr>
+        <w:ind w:left="4320" w:hanging="180"/>
+      </w:pPr>
+    </w:lvl>
+    <w:lvl w:ilvl="6" w:tplc="0409000F" w:tentative="1">
+      <w:start w:val="1"/>
+      <w:numFmt w:val="decimal"/>
+      <w:lvlText w:val="%7."/>
+      <w:lvlJc w:val="left"/>
+      <w:pPr>
+        <w:ind w:left="5040" w:hanging="360"/>
+      </w:pPr>
+    </w:lvl>
+    <w:lvl w:ilvl="7" w:tplc="04090019" w:tentative="1">
+      <w:start w:val="1"/>
+      <w:numFmt w:val="lowerLetter"/>
+      <w:lvlText w:val="%8."/>
+      <w:lvlJc w:val="left"/>
+      <w:pPr>
+        <w:ind w:left="5760" w:hanging="360"/>
+      </w:pPr>
+    </w:lvl>
+    <w:lvl w:ilvl="8" w:tplc="0409001B" w:tentative="1">
+      <w:start w:val="1"/>
+      <w:numFmt w:val="lowerRoman"/>
+      <w:lvlText w:val="%9."/>
+      <w:lvlJc w:val="right"/>
+      <w:pPr>
+        <w:ind w:left="6480" w:hanging="180"/>
+      </w:pPr>
+    </w:lvl>
+  </w:abstractNum>
+  <w:abstractNum w:abstractNumId="23">
     <w:nsid w:val="5BE94258"/>
     <w:multiLevelType w:val="hybridMultilevel"/>
     <w:tmpl w:val="BDBA1296"/>
@@ -3791,7 +4217,7 @@
       </w:pPr>
     </w:lvl>
   </w:abstractNum>
-  <w:abstractNum w:abstractNumId="22">
+  <w:abstractNum w:abstractNumId="24">
     <w:nsid w:val="5C9E6226"/>
     <w:multiLevelType w:val="hybridMultilevel"/>
     <w:tmpl w:val="3AC2B028"/>
@@ -3904,7 +4330,7 @@
       </w:pPr>
     </w:lvl>
   </w:abstractNum>
-  <w:abstractNum w:abstractNumId="23">
+  <w:abstractNum w:abstractNumId="25">
     <w:nsid w:val="5CB31295"/>
     <w:multiLevelType w:val="hybridMultilevel"/>
     <w:tmpl w:val="27AEB8AC"/>
@@ -4044,7 +4470,7 @@
       </w:rPr>
     </w:lvl>
   </w:abstractNum>
-  <w:abstractNum w:abstractNumId="24">
+  <w:abstractNum w:abstractNumId="26">
     <w:nsid w:val="5CDC3AB8"/>
     <w:multiLevelType w:val="hybridMultilevel"/>
     <w:tmpl w:val="EC18FA66"/>
@@ -4160,7 +4586,7 @@
       </w:pPr>
     </w:lvl>
   </w:abstractNum>
-  <w:abstractNum w:abstractNumId="25">
+  <w:abstractNum w:abstractNumId="27">
     <w:nsid w:val="6C890323"/>
     <w:multiLevelType w:val="hybridMultilevel"/>
     <w:tmpl w:val="FB824F96"/>
@@ -4273,7 +4699,7 @@
       </w:pPr>
     </w:lvl>
   </w:abstractNum>
-  <w:abstractNum w:abstractNumId="26">
+  <w:abstractNum w:abstractNumId="28">
     <w:nsid w:val="6E9E7954"/>
     <w:multiLevelType w:val="hybridMultilevel"/>
     <w:tmpl w:val="913ACFCA"/>
@@ -4361,7 +4787,7 @@
       </w:pPr>
     </w:lvl>
   </w:abstractNum>
-  <w:abstractNum w:abstractNumId="27">
+  <w:abstractNum w:abstractNumId="29">
     <w:nsid w:val="714C3FED"/>
     <w:multiLevelType w:val="hybridMultilevel"/>
     <w:tmpl w:val="54B0529A"/>
@@ -4474,7 +4900,7 @@
       </w:pPr>
     </w:lvl>
   </w:abstractNum>
-  <w:abstractNum w:abstractNumId="28">
+  <w:abstractNum w:abstractNumId="30">
     <w:nsid w:val="71F91B55"/>
     <w:multiLevelType w:val="hybridMultilevel"/>
     <w:tmpl w:val="36A6EC4C"/>
@@ -4569,7 +4995,7 @@
     <w:abstractNumId w:val="13"/>
   </w:num>
   <w:num w:numId="3">
-    <w:abstractNumId w:val="23"/>
+    <w:abstractNumId w:val="25"/>
   </w:num>
   <w:num w:numId="4">
     <w:abstractNumId w:val="0"/>
@@ -4578,13 +5004,13 @@
     <w:abstractNumId w:val="10"/>
   </w:num>
   <w:num w:numId="6">
-    <w:abstractNumId w:val="27"/>
+    <w:abstractNumId w:val="29"/>
   </w:num>
   <w:num w:numId="7">
     <w:abstractNumId w:val="15"/>
   </w:num>
   <w:num w:numId="8">
-    <w:abstractNumId w:val="22"/>
+    <w:abstractNumId w:val="24"/>
   </w:num>
   <w:num w:numId="9">
     <w:abstractNumId w:val="14"/>
@@ -4599,10 +5025,10 @@
     <w:abstractNumId w:val="18"/>
   </w:num>
   <w:num w:numId="13">
-    <w:abstractNumId w:val="24"/>
+    <w:abstractNumId w:val="26"/>
   </w:num>
   <w:num w:numId="14">
-    <w:abstractNumId w:val="25"/>
+    <w:abstractNumId w:val="27"/>
   </w:num>
   <w:num w:numId="15">
     <w:abstractNumId w:val="19"/>
@@ -4611,19 +5037,19 @@
     <w:abstractNumId w:val="2"/>
   </w:num>
   <w:num w:numId="17">
-    <w:abstractNumId w:val="28"/>
+    <w:abstractNumId w:val="30"/>
   </w:num>
   <w:num w:numId="18">
     <w:abstractNumId w:val="8"/>
   </w:num>
   <w:num w:numId="19">
-    <w:abstractNumId w:val="26"/>
+    <w:abstractNumId w:val="28"/>
   </w:num>
   <w:num w:numId="20">
     <w:abstractNumId w:val="17"/>
   </w:num>
   <w:num w:numId="21">
-    <w:abstractNumId w:val="20"/>
+    <w:abstractNumId w:val="21"/>
   </w:num>
   <w:num w:numId="22">
     <w:abstractNumId w:val="16"/>
@@ -4638,7 +5064,7 @@
     <w:abstractNumId w:val="6"/>
   </w:num>
   <w:num w:numId="26">
-    <w:abstractNumId w:val="21"/>
+    <w:abstractNumId w:val="23"/>
   </w:num>
   <w:num w:numId="27">
     <w:abstractNumId w:val="1"/>
@@ -4648,6 +5074,12 @@
   </w:num>
   <w:num w:numId="29">
     <w:abstractNumId w:val="3"/>
+  </w:num>
+  <w:num w:numId="30">
+    <w:abstractNumId w:val="22"/>
+  </w:num>
+  <w:num w:numId="31">
+    <w:abstractNumId w:val="20"/>
   </w:num>
 </w:numbering>
 </file>

</xml_diff>

<commit_message>
Update the User Guide.
</commit_message>
<xml_diff>
--- a/branches/wsprx/WSPR-X_Users_Guide.docx
+++ b/branches/wsprx/WSPR-X_Users_Guide.docx
@@ -88,7 +88,7 @@
           <w:sz w:val="20"/>
           <w:szCs w:val="20"/>
         </w:rPr>
-        <w:t>10</w:t>
+        <w:t>11</w:t>
       </w:r>
       <w:r>
         <w:rPr>
@@ -138,14 +138,58 @@
         <w:rPr>
           <w:rFonts w:ascii="Arial" w:hAnsi="Arial" w:cs="Arial"/>
         </w:rPr>
-        <w:t>a slow mode using 15-minute T/R sequences</w:t>
-      </w:r>
-      <w:r>
-        <w:rPr>
-          <w:rFonts w:ascii="Arial" w:hAnsi="Arial" w:cs="Arial"/>
-        </w:rPr>
-        <w:t xml:space="preserve"> in addition to the normal 2-minute mode</w:t>
-      </w:r>
+        <w:t>a</w:t>
+      </w:r>
+      <w:r>
+        <w:rPr>
+          <w:rFonts w:ascii="Arial" w:hAnsi="Arial" w:cs="Arial"/>
+        </w:rPr>
+        <w:t>n optional</w:t>
+      </w:r>
+      <w:r>
+        <w:rPr>
+          <w:rFonts w:ascii="Arial" w:hAnsi="Arial" w:cs="Arial"/>
+        </w:rPr>
+        <w:t xml:space="preserve"> slow mode </w:t>
+      </w:r>
+      <w:r>
+        <w:rPr>
+          <w:rFonts w:ascii="Arial" w:hAnsi="Arial" w:cs="Arial"/>
+        </w:rPr>
+        <w:t xml:space="preserve">with </w:t>
+      </w:r>
+      <w:r>
+        <w:rPr>
+          <w:rFonts w:ascii="Arial" w:hAnsi="Arial" w:cs="Arial"/>
+        </w:rPr>
+        <w:t>15-minute T/R sequences</w:t>
+      </w:r>
+      <w:r>
+        <w:rPr>
+          <w:rFonts w:ascii="Arial" w:hAnsi="Arial" w:cs="Arial"/>
+        </w:rPr>
+        <w:t xml:space="preserve"> </w:t>
+      </w:r>
+      <w:r>
+        <w:rPr>
+          <w:rFonts w:ascii="Arial" w:hAnsi="Arial" w:cs="Arial"/>
+        </w:rPr>
+        <w:t xml:space="preserve">and </w:t>
+      </w:r>
+      <w:proofErr w:type="gramStart"/>
+      <w:r>
+        <w:rPr>
+          <w:rFonts w:ascii="Arial" w:hAnsi="Arial" w:cs="Arial"/>
+        </w:rPr>
+        <w:t xml:space="preserve">about 9 dB better sensitivity than </w:t>
+      </w:r>
+      <w:r>
+        <w:rPr>
+          <w:rFonts w:ascii="Arial" w:hAnsi="Arial" w:cs="Arial"/>
+        </w:rPr>
+        <w:t>the normal 2-minute mode</w:t>
+      </w:r>
+      <w:proofErr w:type="gramEnd"/>
       <w:r>
         <w:rPr>
           <w:rFonts w:ascii="Arial" w:hAnsi="Arial" w:cs="Arial"/>
@@ -162,7 +206,13 @@
         <w:rPr>
           <w:rFonts w:ascii="Arial" w:hAnsi="Arial" w:cs="Arial"/>
         </w:rPr>
-        <w:t xml:space="preserve">in version 0.5 </w:t>
+        <w:t>in version 0.6</w:t>
+      </w:r>
+      <w:r>
+        <w:rPr>
+          <w:rFonts w:ascii="Arial" w:hAnsi="Arial" w:cs="Arial"/>
+        </w:rPr>
+        <w:t xml:space="preserve"> </w:t>
       </w:r>
       <w:r>
         <w:rPr>
@@ -204,13 +254,19 @@
         <w:rPr>
           <w:rFonts w:ascii="Arial" w:hAnsi="Arial" w:cs="Arial"/>
         </w:rPr>
-        <w:t>direct conversion equipment</w:t>
-      </w:r>
-      <w:r>
-        <w:rPr>
-          <w:rFonts w:ascii="Arial" w:hAnsi="Arial" w:cs="Arial"/>
-        </w:rPr>
-        <w:t>) and it does not do “band hopping”</w:t>
+        <w:t>direct conversion</w:t>
+      </w:r>
+      <w:r>
+        <w:rPr>
+          <w:rFonts w:ascii="Arial" w:hAnsi="Arial" w:cs="Arial"/>
+        </w:rPr>
+        <w:t xml:space="preserve"> receivers and transceivers</w:t>
+      </w:r>
+      <w:r>
+        <w:rPr>
+          <w:rFonts w:ascii="Arial" w:hAnsi="Arial" w:cs="Arial"/>
+        </w:rPr>
+        <w:t>) and does not do “band hopping”</w:t>
       </w:r>
       <w:r>
         <w:rPr>
@@ -228,7 +284,7 @@
         <w:rPr>
           <w:rFonts w:ascii="Arial" w:hAnsi="Arial" w:cs="Arial"/>
         </w:rPr>
-        <w:t>slow “</w:t>
+        <w:t>“</w:t>
       </w:r>
       <w:r>
         <w:rPr>
@@ -522,6 +578,12 @@
         </w:rPr>
         <w:t>on the next page.</w:t>
       </w:r>
+      <w:r>
+        <w:rPr>
+          <w:rFonts w:ascii="Arial" w:hAnsi="Arial"/>
+        </w:rPr>
+        <w:t xml:space="preserve">  Both windows can be resized (within certain limits) for operator convenience.</w:t>
+      </w:r>
     </w:p>
     <w:p>
       <w:pPr>
@@ -566,9 +628,9 @@
         <w:lastRenderedPageBreak/>
         <w:drawing>
           <wp:inline distT="0" distB="0" distL="0" distR="0">
-            <wp:extent cx="4663440" cy="3447288"/>
-            <wp:effectExtent l="0" t="0" r="3810" b="1270"/>
-            <wp:docPr id="7" name="Picture 7"/>
+            <wp:extent cx="5477640" cy="4067743"/>
+            <wp:effectExtent l="0" t="0" r="8890" b="9525"/>
+            <wp:docPr id="4" name="Picture 4"/>
             <wp:cNvGraphicFramePr>
               <a:graphicFrameLocks xmlns:a="http://schemas.openxmlformats.org/drawingml/2006/main" noChangeAspect="1"/>
             </wp:cNvGraphicFramePr>
@@ -594,7 +656,7 @@
                   <pic:spPr>
                     <a:xfrm>
                       <a:off x="0" y="0"/>
-                      <a:ext cx="4663440" cy="3447288"/>
+                      <a:ext cx="5477640" cy="4067743"/>
                     </a:xfrm>
                     <a:prstGeom prst="rect">
                       <a:avLst/>
@@ -671,6 +733,12 @@
           <w:rFonts w:ascii="Arial" w:hAnsi="Arial" w:cs="Arial"/>
         </w:rPr>
         <w:t xml:space="preserve">and </w:t>
+      </w:r>
+      <w:r>
+        <w:rPr>
+          <w:rFonts w:ascii="Arial" w:hAnsi="Arial" w:cs="Arial"/>
+        </w:rPr>
+        <w:t xml:space="preserve">select </w:t>
       </w:r>
       <w:r>
         <w:rPr>
@@ -834,8 +902,10 @@
     </w:p>
     <w:p>
       <w:pPr>
-        <w:rPr>
-          <w:rFonts w:ascii="Arial" w:hAnsi="Arial" w:cs="Arial"/>
+        <w:ind w:left="720"/>
+        <w:rPr>
+          <w:rFonts w:ascii="Arial" w:hAnsi="Arial" w:cs="Arial"/>
+          <w:b/>
         </w:rPr>
       </w:pPr>
       <w:r>
@@ -844,43 +914,55 @@
         </w:rPr>
         <w:br w:type="page"/>
       </w:r>
-    </w:p>
-    <w:p>
-      <w:pPr>
-        <w:autoSpaceDE w:val="0"/>
-        <w:autoSpaceDN w:val="0"/>
-        <w:adjustRightInd w:val="0"/>
-        <w:rPr>
-          <w:rFonts w:ascii="Arial" w:hAnsi="Arial" w:cs="Arial"/>
-        </w:rPr>
-      </w:pPr>
-    </w:p>
-    <w:p>
-      <w:pPr>
-        <w:pStyle w:val="ListParagraph"/>
-        <w:numPr>
-          <w:ilvl w:val="0"/>
-          <w:numId w:val="31"/>
-        </w:numPr>
-        <w:autoSpaceDE w:val="0"/>
-        <w:autoSpaceDN w:val="0"/>
-        <w:adjustRightInd w:val="0"/>
+      <w:r>
+        <w:rPr>
+          <w:rFonts w:ascii="Arial" w:hAnsi="Arial" w:cs="Arial"/>
+        </w:rPr>
+        <w:lastRenderedPageBreak/>
+        <w:t xml:space="preserve">Select your operating band from the drop-down list labeled </w:t>
+      </w:r>
+      <w:r>
         <w:rPr>
           <w:rFonts w:ascii="Arial" w:hAnsi="Arial" w:cs="Arial"/>
           <w:b/>
         </w:rPr>
-      </w:pPr>
-      <w:r>
-        <w:rPr>
-          <w:rFonts w:ascii="Arial" w:hAnsi="Arial" w:cs="Arial"/>
-        </w:rPr>
-        <w:t>Enter y</w:t>
-      </w:r>
-      <w:r>
-        <w:rPr>
-          <w:rFonts w:ascii="Arial" w:hAnsi="Arial" w:cs="Arial"/>
-        </w:rPr>
-        <w:t xml:space="preserve">our SSB transceiver’s dial frequency in the </w:t>
+        <w:t>Band</w:t>
+      </w:r>
+      <w:r>
+        <w:rPr>
+          <w:rFonts w:ascii="Arial" w:hAnsi="Arial" w:cs="Arial"/>
+        </w:rPr>
+        <w:t xml:space="preserve"> on the main screen. If your operating frequency will be different from the default for that band, e</w:t>
+      </w:r>
+      <w:r>
+        <w:rPr>
+          <w:rFonts w:ascii="Arial" w:hAnsi="Arial" w:cs="Arial"/>
+        </w:rPr>
+        <w:t xml:space="preserve">nter </w:t>
+      </w:r>
+      <w:r>
+        <w:rPr>
+          <w:rFonts w:ascii="Arial" w:hAnsi="Arial" w:cs="Arial"/>
+        </w:rPr>
+        <w:t>the suppressed carrier frequency (SSB transceiver</w:t>
+      </w:r>
+      <w:r>
+        <w:rPr>
+          <w:rFonts w:ascii="Arial" w:hAnsi="Arial" w:cs="Arial"/>
+        </w:rPr>
+        <w:t xml:space="preserve"> dial frequency</w:t>
+      </w:r>
+      <w:r>
+        <w:rPr>
+          <w:rFonts w:ascii="Arial" w:hAnsi="Arial" w:cs="Arial"/>
+        </w:rPr>
+        <w:t>)</w:t>
+      </w:r>
+      <w:r>
+        <w:rPr>
+          <w:rFonts w:ascii="Arial" w:hAnsi="Arial" w:cs="Arial"/>
+        </w:rPr>
+        <w:t xml:space="preserve"> in the </w:t>
       </w:r>
       <w:r>
         <w:rPr>
@@ -900,7 +982,7 @@
         <w:rPr>
           <w:rFonts w:ascii="Arial" w:hAnsi="Arial" w:cs="Arial"/>
         </w:rPr>
-        <w:t xml:space="preserve">entry field on the main screen.  The 200-Hz WSPR-2 </w:t>
+        <w:t xml:space="preserve">entry field.  The 200-Hz WSPR-2 </w:t>
       </w:r>
       <w:proofErr w:type="gramStart"/>
       <w:r>
@@ -939,6 +1021,12 @@
           <w:rFonts w:ascii="Arial" w:hAnsi="Arial" w:cs="Arial"/>
         </w:rPr>
         <w:t xml:space="preserve"> Hz above the dial frequency, a</w:t>
+      </w:r>
+      <w:r>
+        <w:rPr>
+          <w:rFonts w:ascii="Arial" w:hAnsi="Arial" w:cs="Arial"/>
+        </w:rPr>
+        <w:t>nd i</w:t>
       </w:r>
       <w:r>
         <w:rPr>
@@ -1188,9 +1276,9 @@
         </w:rPr>
         <w:drawing>
           <wp:inline distT="0" distB="0" distL="0" distR="0">
-            <wp:extent cx="2981741" cy="1819529"/>
-            <wp:effectExtent l="0" t="0" r="9525" b="9525"/>
-            <wp:docPr id="8" name="Picture 8"/>
+            <wp:extent cx="2991268" cy="1895740"/>
+            <wp:effectExtent l="0" t="0" r="0" b="9525"/>
+            <wp:docPr id="10" name="Picture 10"/>
             <wp:cNvGraphicFramePr>
               <a:graphicFrameLocks xmlns:a="http://schemas.openxmlformats.org/drawingml/2006/main" noChangeAspect="1"/>
             </wp:cNvGraphicFramePr>
@@ -1216,7 +1304,7 @@
                   <pic:spPr>
                     <a:xfrm>
                       <a:off x="0" y="0"/>
-                      <a:ext cx="2981741" cy="1819529"/>
+                      <a:ext cx="2991268" cy="1895740"/>
                     </a:xfrm>
                     <a:prstGeom prst="rect">
                       <a:avLst/>
@@ -1336,6 +1424,12 @@
         </w:rPr>
         <w:t>.</w:t>
       </w:r>
+      <w:r>
+        <w:rPr>
+          <w:rFonts w:ascii="Arial" w:hAnsi="Arial" w:cs="Arial"/>
+        </w:rPr>
+        <w:t xml:space="preserve">  </w:t>
+      </w:r>
     </w:p>
     <w:p>
       <w:pPr>
@@ -1436,6 +1530,7 @@
           <w:b/>
         </w:rPr>
       </w:pPr>
+      <w:bookmarkStart w:id="0" w:name="_GoBack"/>
       <w:r>
         <w:rPr>
           <w:rFonts w:ascii="Arial" w:hAnsi="Arial" w:cs="Arial"/>
@@ -1444,7 +1539,7 @@
         </w:rPr>
         <w:drawing>
           <wp:inline distT="0" distB="0" distL="0" distR="0" wp14:anchorId="63F8E6D3" wp14:editId="5EBC2403">
-            <wp:extent cx="3968496" cy="3163824"/>
+            <wp:extent cx="3685032" cy="2935224"/>
             <wp:effectExtent l="0" t="0" r="0" b="0"/>
             <wp:docPr id="2" name="Picture 2"/>
             <wp:cNvGraphicFramePr>
@@ -1472,7 +1567,7 @@
                   <pic:spPr>
                     <a:xfrm>
                       <a:off x="0" y="0"/>
-                      <a:ext cx="3968496" cy="3163824"/>
+                      <a:ext cx="3685032" cy="2935224"/>
                     </a:xfrm>
                     <a:prstGeom prst="rect">
                       <a:avLst/>
@@ -1484,6 +1579,16 @@
           </wp:inline>
         </w:drawing>
       </w:r>
+      <w:bookmarkEnd w:id="0"/>
+    </w:p>
+    <w:p>
+      <w:pPr>
+        <w:jc w:val="center"/>
+        <w:rPr>
+          <w:rFonts w:ascii="Arial" w:hAnsi="Arial" w:cs="Arial"/>
+          <w:b/>
+        </w:rPr>
+      </w:pPr>
     </w:p>
     <w:p>
       <w:pPr>
@@ -1513,7 +1618,6 @@
         <w:rPr>
           <w:rFonts w:ascii="Arial" w:hAnsi="Arial" w:cs="Arial"/>
         </w:rPr>
-        <w:lastRenderedPageBreak/>
         <w:t>To operate in</w:t>
       </w:r>
       <w:r>
@@ -1576,7 +1680,19 @@
         <w:rPr>
           <w:rFonts w:ascii="Arial" w:hAnsi="Arial" w:cs="Arial"/>
         </w:rPr>
-        <w:t xml:space="preserve"> in the range 1600 –1625 Hz.</w:t>
+        <w:t xml:space="preserve"> in the range 1600 –</w:t>
+      </w:r>
+      <w:r>
+        <w:rPr>
+          <w:rFonts w:ascii="Arial" w:hAnsi="Arial" w:cs="Arial"/>
+        </w:rPr>
+        <w:t xml:space="preserve"> </w:t>
+      </w:r>
+      <w:r>
+        <w:rPr>
+          <w:rFonts w:ascii="Arial" w:hAnsi="Arial" w:cs="Arial"/>
+        </w:rPr>
+        <w:t>1625 Hz.</w:t>
       </w:r>
       <w:r>
         <w:rPr>
@@ -1596,33 +1712,13 @@
         <w:rPr>
           <w:rFonts w:ascii="Arial" w:hAnsi="Arial" w:cs="Arial"/>
         </w:rPr>
-        <w:t xml:space="preserve">, xx:15, xx:30, and xx:45, rather than on even-numbered minutes.  The following screen shot shows transmissions starting at 00:30 and 00:45 with S/N = –35 dB, followed by four transmissions at S/N = –37 </w:t>
-      </w:r>
-      <w:proofErr w:type="spellStart"/>
-      <w:r>
-        <w:rPr>
-          <w:rFonts w:ascii="Arial" w:hAnsi="Arial" w:cs="Arial"/>
-        </w:rPr>
-        <w:t>dB.</w:t>
-      </w:r>
-      <w:proofErr w:type="spellEnd"/>
-      <w:r>
-        <w:rPr>
-          <w:rFonts w:ascii="Arial" w:hAnsi="Arial" w:cs="Arial"/>
-        </w:rPr>
-        <w:t xml:space="preserve">  All of these WSPR-15 transmissions </w:t>
-      </w:r>
-      <w:r>
-        <w:rPr>
-          <w:rFonts w:ascii="Arial" w:hAnsi="Arial" w:cs="Arial"/>
-        </w:rPr>
-        <w:t xml:space="preserve">should be </w:t>
-      </w:r>
-      <w:r>
-        <w:rPr>
-          <w:rFonts w:ascii="Arial" w:hAnsi="Arial" w:cs="Arial"/>
-        </w:rPr>
-        <w:t>decoded correctly.</w:t>
+        <w:t>, xx:15, xx:30, and xx:45, rather than on even-numbered minutes.  The following screen shot shows transmissions starting at 00:30 and 00:45 with S/N = –35 dB, followed by four transmissions at S/N = –37 dB</w:t>
+      </w:r>
+      <w:r>
+        <w:rPr>
+          <w:rFonts w:ascii="Arial" w:hAnsi="Arial" w:cs="Arial"/>
+        </w:rPr>
+        <w:t>, which is close to the decoding threshold for WSPR-15 mode.</w:t>
       </w:r>
     </w:p>
     <w:p>
@@ -1794,6 +1890,7 @@
         <w:autoSpaceDE w:val="0"/>
         <w:autoSpaceDN w:val="0"/>
         <w:adjustRightInd w:val="0"/>
+        <w:jc w:val="center"/>
         <w:rPr>
           <w:rFonts w:ascii="Arial" w:hAnsi="Arial" w:cs="Arial"/>
           <w:b/>
@@ -1805,10 +1902,11 @@
           <w:b/>
           <w:noProof/>
         </w:rPr>
+        <w:lastRenderedPageBreak/>
         <w:drawing>
           <wp:inline distT="0" distB="0" distL="0" distR="0">
-            <wp:extent cx="5596128" cy="2560320"/>
-            <wp:effectExtent l="0" t="0" r="5080" b="0"/>
+            <wp:extent cx="5257800" cy="2404872"/>
+            <wp:effectExtent l="0" t="0" r="0" b="0"/>
             <wp:docPr id="3" name="Picture 3"/>
             <wp:cNvGraphicFramePr>
               <a:graphicFrameLocks xmlns:a="http://schemas.openxmlformats.org/drawingml/2006/main" noChangeAspect="1"/>
@@ -1835,7 +1933,7 @@
                   <pic:spPr>
                     <a:xfrm>
                       <a:off x="0" y="0"/>
-                      <a:ext cx="5596128" cy="2560320"/>
+                      <a:ext cx="5257800" cy="2404872"/>
                     </a:xfrm>
                     <a:prstGeom prst="rect">
                       <a:avLst/>
@@ -1863,7 +1961,6 @@
         <w:rPr>
           <w:rFonts w:ascii="Arial" w:hAnsi="Arial" w:cs="Arial"/>
         </w:rPr>
-        <w:lastRenderedPageBreak/>
         <w:t>and</w:t>
       </w:r>
       <w:proofErr w:type="gramEnd"/>
@@ -1982,19 +2079,7 @@
         <w:rPr>
           <w:rFonts w:ascii="Arial" w:hAnsi="Arial" w:cs="Arial"/>
         </w:rPr>
-        <w:t xml:space="preserve">file </w:t>
-      </w:r>
-      <w:r>
-        <w:rPr>
-          <w:rFonts w:ascii="Arial" w:hAnsi="Arial" w:cs="Arial"/>
-        </w:rPr>
-        <w:t>130107_183</w:t>
-      </w:r>
-      <w:r>
-        <w:rPr>
-          <w:rFonts w:ascii="Arial" w:hAnsi="Arial" w:cs="Arial"/>
-        </w:rPr>
-        <w:t xml:space="preserve">4.c2 from </w:t>
+        <w:t xml:space="preserve">file 130107_1834.c2 from </w:t>
       </w:r>
       <w:r>
         <w:rPr>
@@ -2013,7 +2098,37 @@
         <w:rPr>
           <w:rFonts w:ascii="Arial" w:hAnsi="Arial" w:cs="Arial"/>
         </w:rPr>
-        <w:t xml:space="preserve">  The two files contain essentially the same information in the WSPR frequency range:  the “.wav” file contains 16-bit integer samples at 12000 samples per second, while the “.c2” file contains complex 32-bit floating-point data at 375 samples per second.  The .c2 file is 1/8 the size of the .wav file.  It produces exactly the same decoded text, but since its bandwidth may be less than the displayed range it does not affect the waterfall display.</w:t>
+        <w:t xml:space="preserve">  The two files contain essentially the same </w:t>
+      </w:r>
+      <w:r>
+        <w:rPr>
+          <w:rFonts w:ascii="Arial" w:hAnsi="Arial" w:cs="Arial"/>
+        </w:rPr>
+        <w:t xml:space="preserve">WSPR </w:t>
+      </w:r>
+      <w:r>
+        <w:rPr>
+          <w:rFonts w:ascii="Arial" w:hAnsi="Arial" w:cs="Arial"/>
+        </w:rPr>
+        <w:t>information</w:t>
+      </w:r>
+      <w:r>
+        <w:rPr>
+          <w:rFonts w:ascii="Arial" w:hAnsi="Arial" w:cs="Arial"/>
+        </w:rPr>
+        <w:t xml:space="preserve">; </w:t>
+      </w:r>
+      <w:r>
+        <w:rPr>
+          <w:rFonts w:ascii="Arial" w:hAnsi="Arial" w:cs="Arial"/>
+        </w:rPr>
+        <w:t>the “.wav” file contains 16-bit integer samples at 12000 samples per second, while the “.c2” file contains complex 32-bit floating-point data at 375 samples per second.  The .c2 file is 1/8 the size of the .wav file.  It produces</w:t>
+      </w:r>
+      <w:r>
+        <w:rPr>
+          <w:rFonts w:ascii="Arial" w:hAnsi="Arial" w:cs="Arial"/>
+        </w:rPr>
+        <w:t xml:space="preserve"> exactly the same decoded text (but no waterfall display). </w:t>
       </w:r>
     </w:p>
     <w:p>
@@ -2026,8 +2141,6 @@
           <w:rFonts w:ascii="Arial" w:hAnsi="Arial" w:cs="Arial"/>
         </w:rPr>
       </w:pPr>
-      <w:bookmarkStart w:id="0" w:name="_GoBack"/>
-      <w:bookmarkEnd w:id="0"/>
     </w:p>
     <w:sectPr>
       <w:footerReference w:type="default" r:id="rId18"/>
@@ -2089,7 +2202,7 @@
         <w:rStyle w:val="PageNumber"/>
         <w:noProof/>
       </w:rPr>
-      <w:t>5</w:t>
+      <w:t>4</w:t>
     </w:r>
     <w:r>
       <w:rPr>

</xml_diff>

<commit_message>
Working toward offering "RF Scale" as well as "Audio Scale" on waterfall graph.
</commit_message>
<xml_diff>
--- a/branches/wsprx/WSPR-X_Users_Guide.docx
+++ b/branches/wsprx/WSPR-X_Users_Guide.docx
@@ -1,6 +1,6 @@
 
 <file path=word/document.xml><?xml version="1.0" encoding="utf-8"?>
-<w:document xmlns:wpc="http://schemas.microsoft.com/office/word/2010/wordprocessingCanvas" xmlns:mc="http://schemas.openxmlformats.org/markup-compatibility/2006" xmlns:o="urn:schemas-microsoft-com:office:office" xmlns:r="http://schemas.openxmlformats.org/officeDocument/2006/relationships" xmlns:m="http://schemas.openxmlformats.org/officeDocument/2006/math" xmlns:v="urn:schemas-microsoft-com:vml" xmlns:wp14="http://schemas.microsoft.com/office/word/2010/wordprocessingDrawing" xmlns:wp="http://schemas.openxmlformats.org/drawingml/2006/wordprocessingDrawing" xmlns:w10="urn:schemas-microsoft-com:office:word" xmlns:w="http://schemas.openxmlformats.org/wordprocessingml/2006/main" xmlns:w14="http://schemas.microsoft.com/office/word/2010/wordml" xmlns:wpg="http://schemas.microsoft.com/office/word/2010/wordprocessingGroup" xmlns:wpi="http://schemas.microsoft.com/office/word/2010/wordprocessingInk" xmlns:wne="http://schemas.microsoft.com/office/word/2006/wordml" xmlns:wps="http://schemas.microsoft.com/office/word/2010/wordprocessingShape" mc:Ignorable="w14 wp14">
+<w:document xmlns:ve="http://schemas.openxmlformats.org/markup-compatibility/2006" xmlns:o="urn:schemas-microsoft-com:office:office" xmlns:r="http://schemas.openxmlformats.org/officeDocument/2006/relationships" xmlns:m="http://schemas.openxmlformats.org/officeDocument/2006/math" xmlns:v="urn:schemas-microsoft-com:vml" xmlns:wp="http://schemas.openxmlformats.org/drawingml/2006/wordprocessingDrawing" xmlns:w10="urn:schemas-microsoft-com:office:word" xmlns:w="http://schemas.openxmlformats.org/wordprocessingml/2006/main" xmlns:wne="http://schemas.microsoft.com/office/word/2006/wordml">
   <w:body>
     <w:p>
       <w:pPr>
@@ -181,7 +181,7 @@
         <w:rPr>
           <w:rFonts w:ascii="Arial" w:hAnsi="Arial" w:cs="Arial"/>
         </w:rPr>
-        <w:t xml:space="preserve">about 9 dB better sensitivity than </w:t>
+        <w:t xml:space="preserve">9 dB better sensitivity than </w:t>
       </w:r>
       <w:r>
         <w:rPr>
@@ -328,7 +328,7 @@
         </w:rPr>
         <w:t xml:space="preserve"> For background information and a full description of the WSPR protocol, see the </w:t>
       </w:r>
-      <w:hyperlink r:id="rId8" w:history="1">
+      <w:hyperlink r:id="rId7" w:history="1">
         <w:r>
           <w:rPr>
             <w:rStyle w:val="Hyperlink"/>
@@ -453,7 +453,7 @@
           <w:noProof/>
         </w:rPr>
         <w:drawing>
-          <wp:inline distT="0" distB="0" distL="0" distR="0" wp14:anchorId="430B32F1" wp14:editId="1FAE139B">
+          <wp:inline distT="0" distB="0" distL="0" distR="0">
             <wp:extent cx="5943600" cy="2713355"/>
             <wp:effectExtent l="0" t="0" r="0" b="0"/>
             <wp:docPr id="6" name="Picture 6"/>
@@ -468,10 +468,10 @@
                     <pic:cNvPicPr/>
                   </pic:nvPicPr>
                   <pic:blipFill>
-                    <a:blip r:embed="rId9">
+                    <a:blip r:embed="rId8" cstate="print">
                       <a:extLst>
                         <a:ext uri="{28A0092B-C50C-407E-A947-70E740481C1C}">
-                          <a14:useLocalDpi xmlns:a14="http://schemas.microsoft.com/office/drawing/2010/main" val="0"/>
+                          <a14:useLocalDpi xmlns:a14="http://schemas.microsoft.com/office/drawing/2010/main" xmlns:wps="http://schemas.microsoft.com/office/word/2010/wordprocessingShape" xmlns:wpi="http://schemas.microsoft.com/office/word/2010/wordprocessingInk" xmlns:wpg="http://schemas.microsoft.com/office/word/2010/wordprocessingGroup" xmlns:w14="http://schemas.microsoft.com/office/word/2010/wordml" xmlns:w="http://schemas.openxmlformats.org/wordprocessingml/2006/main" xmlns:w10="urn:schemas-microsoft-com:office:word" xmlns:wp14="http://schemas.microsoft.com/office/word/2010/wordprocessingDrawing" xmlns:v="urn:schemas-microsoft-com:vml" xmlns:o="urn:schemas-microsoft-com:office:office" xmlns:mc="http://schemas.openxmlformats.org/markup-compatibility/2006" xmlns:wpc="http://schemas.microsoft.com/office/word/2010/wordprocessingCanvas" xmlns="" val="0"/>
                         </a:ext>
                       </a:extLst>
                     </a:blip>
@@ -642,10 +642,10 @@
                     <pic:cNvPicPr/>
                   </pic:nvPicPr>
                   <pic:blipFill>
-                    <a:blip r:embed="rId10">
+                    <a:blip r:embed="rId9" cstate="print">
                       <a:extLst>
                         <a:ext uri="{28A0092B-C50C-407E-A947-70E740481C1C}">
-                          <a14:useLocalDpi xmlns:a14="http://schemas.microsoft.com/office/drawing/2010/main" val="0"/>
+                          <a14:useLocalDpi xmlns:a14="http://schemas.microsoft.com/office/drawing/2010/main" xmlns:wps="http://schemas.microsoft.com/office/word/2010/wordprocessingShape" xmlns:wpi="http://schemas.microsoft.com/office/word/2010/wordprocessingInk" xmlns:wpg="http://schemas.microsoft.com/office/word/2010/wordprocessingGroup" xmlns:w14="http://schemas.microsoft.com/office/word/2010/wordml" xmlns:w="http://schemas.openxmlformats.org/wordprocessingml/2006/main" xmlns:w10="urn:schemas-microsoft-com:office:word" xmlns:wp14="http://schemas.microsoft.com/office/word/2010/wordprocessingDrawing" xmlns:v="urn:schemas-microsoft-com:vml" xmlns:o="urn:schemas-microsoft-com:office:office" xmlns:mc="http://schemas.openxmlformats.org/markup-compatibility/2006" xmlns:wpc="http://schemas.microsoft.com/office/word/2010/wordprocessingCanvas" xmlns="" val="0"/>
                         </a:ext>
                       </a:extLst>
                     </a:blip>
@@ -863,10 +863,10 @@
                     <pic:cNvPicPr/>
                   </pic:nvPicPr>
                   <pic:blipFill>
-                    <a:blip r:embed="rId11">
+                    <a:blip r:embed="rId10" cstate="print">
                       <a:extLst>
                         <a:ext uri="{28A0092B-C50C-407E-A947-70E740481C1C}">
-                          <a14:useLocalDpi xmlns:a14="http://schemas.microsoft.com/office/drawing/2010/main" val="0"/>
+                          <a14:useLocalDpi xmlns:a14="http://schemas.microsoft.com/office/drawing/2010/main" xmlns:wps="http://schemas.microsoft.com/office/word/2010/wordprocessingShape" xmlns:wpi="http://schemas.microsoft.com/office/word/2010/wordprocessingInk" xmlns:wpg="http://schemas.microsoft.com/office/word/2010/wordprocessingGroup" xmlns:w14="http://schemas.microsoft.com/office/word/2010/wordml" xmlns:w="http://schemas.openxmlformats.org/wordprocessingml/2006/main" xmlns:w10="urn:schemas-microsoft-com:office:word" xmlns:wp14="http://schemas.microsoft.com/office/word/2010/wordprocessingDrawing" xmlns:v="urn:schemas-microsoft-com:vml" xmlns:o="urn:schemas-microsoft-com:office:office" xmlns:mc="http://schemas.openxmlformats.org/markup-compatibility/2006" xmlns:wpc="http://schemas.microsoft.com/office/word/2010/wordprocessingCanvas" xmlns="" val="0"/>
                         </a:ext>
                       </a:extLst>
                     </a:blip>
@@ -1290,10 +1290,10 @@
                     <pic:cNvPicPr/>
                   </pic:nvPicPr>
                   <pic:blipFill>
-                    <a:blip r:embed="rId12">
+                    <a:blip r:embed="rId11" cstate="print">
                       <a:extLst>
                         <a:ext uri="{28A0092B-C50C-407E-A947-70E740481C1C}">
-                          <a14:useLocalDpi xmlns:a14="http://schemas.microsoft.com/office/drawing/2010/main" val="0"/>
+                          <a14:useLocalDpi xmlns:a14="http://schemas.microsoft.com/office/drawing/2010/main" xmlns:wps="http://schemas.microsoft.com/office/word/2010/wordprocessingShape" xmlns:wpi="http://schemas.microsoft.com/office/word/2010/wordprocessingInk" xmlns:wpg="http://schemas.microsoft.com/office/word/2010/wordprocessingGroup" xmlns:w14="http://schemas.microsoft.com/office/word/2010/wordml" xmlns:w="http://schemas.openxmlformats.org/wordprocessingml/2006/main" xmlns:w10="urn:schemas-microsoft-com:office:word" xmlns:wp14="http://schemas.microsoft.com/office/word/2010/wordprocessingDrawing" xmlns:v="urn:schemas-microsoft-com:vml" xmlns:o="urn:schemas-microsoft-com:office:office" xmlns:mc="http://schemas.openxmlformats.org/markup-compatibility/2006" xmlns:wpc="http://schemas.microsoft.com/office/word/2010/wordprocessingCanvas" xmlns="" val="0"/>
                         </a:ext>
                       </a:extLst>
                     </a:blip>
@@ -1409,7 +1409,7 @@
         </w:rPr>
         <w:t xml:space="preserve"> will cause the details of your decoded WSPR transmissions to be uploaded to </w:t>
       </w:r>
-      <w:hyperlink r:id="rId13" w:history="1">
+      <w:hyperlink r:id="rId12" w:history="1">
         <w:r>
           <w:rPr>
             <w:rStyle w:val="Hyperlink"/>
@@ -1538,7 +1538,7 @@
           <w:noProof/>
         </w:rPr>
         <w:drawing>
-          <wp:inline distT="0" distB="0" distL="0" distR="0" wp14:anchorId="63F8E6D3" wp14:editId="5EBC2403">
+          <wp:inline distT="0" distB="0" distL="0" distR="0">
             <wp:extent cx="3685032" cy="2935224"/>
             <wp:effectExtent l="0" t="0" r="0" b="0"/>
             <wp:docPr id="2" name="Picture 2"/>
@@ -1553,10 +1553,10 @@
                     <pic:cNvPicPr/>
                   </pic:nvPicPr>
                   <pic:blipFill>
-                    <a:blip r:embed="rId14">
+                    <a:blip r:embed="rId13" cstate="print">
                       <a:extLst>
                         <a:ext uri="{28A0092B-C50C-407E-A947-70E740481C1C}">
-                          <a14:useLocalDpi xmlns:a14="http://schemas.microsoft.com/office/drawing/2010/main" val="0"/>
+                          <a14:useLocalDpi xmlns:a14="http://schemas.microsoft.com/office/drawing/2010/main" xmlns:wps="http://schemas.microsoft.com/office/word/2010/wordprocessingShape" xmlns:wpi="http://schemas.microsoft.com/office/word/2010/wordprocessingInk" xmlns:wpg="http://schemas.microsoft.com/office/word/2010/wordprocessingGroup" xmlns:w14="http://schemas.microsoft.com/office/word/2010/wordml" xmlns:w="http://schemas.openxmlformats.org/wordprocessingml/2006/main" xmlns:w10="urn:schemas-microsoft-com:office:word" xmlns:wp14="http://schemas.microsoft.com/office/word/2010/wordprocessingDrawing" xmlns:v="urn:schemas-microsoft-com:vml" xmlns:o="urn:schemas-microsoft-com:office:office" xmlns:mc="http://schemas.openxmlformats.org/markup-compatibility/2006" xmlns:wpc="http://schemas.microsoft.com/office/word/2010/wordprocessingCanvas" xmlns="" val="0"/>
                         </a:ext>
                       </a:extLst>
                     </a:blip>
@@ -1767,10 +1767,10 @@
                     <pic:cNvPicPr/>
                   </pic:nvPicPr>
                   <pic:blipFill>
-                    <a:blip r:embed="rId15">
+                    <a:blip r:embed="rId14" cstate="print">
                       <a:extLst>
                         <a:ext uri="{28A0092B-C50C-407E-A947-70E740481C1C}">
-                          <a14:useLocalDpi xmlns:a14="http://schemas.microsoft.com/office/drawing/2010/main" val="0"/>
+                          <a14:useLocalDpi xmlns:a14="http://schemas.microsoft.com/office/drawing/2010/main" xmlns:wps="http://schemas.microsoft.com/office/word/2010/wordprocessingShape" xmlns:wpi="http://schemas.microsoft.com/office/word/2010/wordprocessingInk" xmlns:wpg="http://schemas.microsoft.com/office/word/2010/wordprocessingGroup" xmlns:w14="http://schemas.microsoft.com/office/word/2010/wordml" xmlns:w="http://schemas.openxmlformats.org/wordprocessingml/2006/main" xmlns:w10="urn:schemas-microsoft-com:office:word" xmlns:wp14="http://schemas.microsoft.com/office/word/2010/wordprocessingDrawing" xmlns:v="urn:schemas-microsoft-com:vml" xmlns:o="urn:schemas-microsoft-com:office:office" xmlns:mc="http://schemas.openxmlformats.org/markup-compatibility/2006" xmlns:wpc="http://schemas.microsoft.com/office/word/2010/wordprocessingCanvas" xmlns="" val="0"/>
                         </a:ext>
                       </a:extLst>
                     </a:blip>
@@ -1919,10 +1919,10 @@
                     <pic:cNvPicPr/>
                   </pic:nvPicPr>
                   <pic:blipFill>
-                    <a:blip r:embed="rId16">
+                    <a:blip r:embed="rId15" cstate="print">
                       <a:extLst>
                         <a:ext uri="{28A0092B-C50C-407E-A947-70E740481C1C}">
-                          <a14:useLocalDpi xmlns:a14="http://schemas.microsoft.com/office/drawing/2010/main" val="0"/>
+                          <a14:useLocalDpi xmlns:a14="http://schemas.microsoft.com/office/drawing/2010/main" xmlns:wps="http://schemas.microsoft.com/office/word/2010/wordprocessingShape" xmlns:wpi="http://schemas.microsoft.com/office/word/2010/wordprocessingInk" xmlns:wpg="http://schemas.microsoft.com/office/word/2010/wordprocessingGroup" xmlns:w14="http://schemas.microsoft.com/office/word/2010/wordml" xmlns:w="http://schemas.openxmlformats.org/wordprocessingml/2006/main" xmlns:w10="urn:schemas-microsoft-com:office:word" xmlns:wp14="http://schemas.microsoft.com/office/word/2010/wordprocessingDrawing" xmlns:v="urn:schemas-microsoft-com:vml" xmlns:o="urn:schemas-microsoft-com:office:office" xmlns:mc="http://schemas.openxmlformats.org/markup-compatibility/2006" xmlns:wpc="http://schemas.microsoft.com/office/word/2010/wordprocessingCanvas" xmlns="" val="0"/>
                         </a:ext>
                       </a:extLst>
                     </a:blip>
@@ -2014,10 +2014,10 @@
                     <pic:cNvPicPr/>
                   </pic:nvPicPr>
                   <pic:blipFill>
-                    <a:blip r:embed="rId17">
+                    <a:blip r:embed="rId16" cstate="print">
                       <a:extLst>
                         <a:ext uri="{28A0092B-C50C-407E-A947-70E740481C1C}">
-                          <a14:useLocalDpi xmlns:a14="http://schemas.microsoft.com/office/drawing/2010/main" val="0"/>
+                          <a14:useLocalDpi xmlns:a14="http://schemas.microsoft.com/office/drawing/2010/main" xmlns:wps="http://schemas.microsoft.com/office/word/2010/wordprocessingShape" xmlns:wpi="http://schemas.microsoft.com/office/word/2010/wordprocessingInk" xmlns:wpg="http://schemas.microsoft.com/office/word/2010/wordprocessingGroup" xmlns:w14="http://schemas.microsoft.com/office/word/2010/wordml" xmlns:w="http://schemas.openxmlformats.org/wordprocessingml/2006/main" xmlns:w10="urn:schemas-microsoft-com:office:word" xmlns:wp14="http://schemas.microsoft.com/office/word/2010/wordprocessingDrawing" xmlns:v="urn:schemas-microsoft-com:vml" xmlns:o="urn:schemas-microsoft-com:office:office" xmlns:mc="http://schemas.openxmlformats.org/markup-compatibility/2006" xmlns:wpc="http://schemas.microsoft.com/office/word/2010/wordprocessingCanvas" xmlns="" val="0"/>
                         </a:ext>
                       </a:extLst>
                     </a:blip>
@@ -2143,7 +2143,7 @@
       </w:pPr>
     </w:p>
     <w:sectPr>
-      <w:footerReference w:type="default" r:id="rId18"/>
+      <w:footerReference w:type="default" r:id="rId17"/>
       <w:pgSz w:w="12240" w:h="15840"/>
       <w:pgMar w:top="1152" w:right="1440" w:bottom="1008" w:left="1440" w:header="720" w:footer="720" w:gutter="0"/>
       <w:cols w:space="720"/>
@@ -2154,7 +2154,7 @@
 </file>
 
 <file path=word/endnotes.xml><?xml version="1.0" encoding="utf-8"?>
-<w:endnotes xmlns:wpc="http://schemas.microsoft.com/office/word/2010/wordprocessingCanvas" xmlns:mc="http://schemas.openxmlformats.org/markup-compatibility/2006" xmlns:o="urn:schemas-microsoft-com:office:office" xmlns:r="http://schemas.openxmlformats.org/officeDocument/2006/relationships" xmlns:m="http://schemas.openxmlformats.org/officeDocument/2006/math" xmlns:v="urn:schemas-microsoft-com:vml" xmlns:wp14="http://schemas.microsoft.com/office/word/2010/wordprocessingDrawing" xmlns:wp="http://schemas.openxmlformats.org/drawingml/2006/wordprocessingDrawing" xmlns:w10="urn:schemas-microsoft-com:office:word" xmlns:w="http://schemas.openxmlformats.org/wordprocessingml/2006/main" xmlns:w14="http://schemas.microsoft.com/office/word/2010/wordml" xmlns:wpg="http://schemas.microsoft.com/office/word/2010/wordprocessingGroup" xmlns:wpi="http://schemas.microsoft.com/office/word/2010/wordprocessingInk" xmlns:wne="http://schemas.microsoft.com/office/word/2006/wordml" xmlns:wps="http://schemas.microsoft.com/office/word/2010/wordprocessingShape" mc:Ignorable="w14 wp14">
+<w:endnotes xmlns:ve="http://schemas.openxmlformats.org/markup-compatibility/2006" xmlns:o="urn:schemas-microsoft-com:office:office" xmlns:r="http://schemas.openxmlformats.org/officeDocument/2006/relationships" xmlns:m="http://schemas.openxmlformats.org/officeDocument/2006/math" xmlns:v="urn:schemas-microsoft-com:vml" xmlns:wp="http://schemas.openxmlformats.org/drawingml/2006/wordprocessingDrawing" xmlns:w10="urn:schemas-microsoft-com:office:word" xmlns:w="http://schemas.openxmlformats.org/wordprocessingml/2006/main" xmlns:wne="http://schemas.microsoft.com/office/word/2006/wordml">
   <w:endnote w:type="separator" w:id="-1">
     <w:p>
       <w:r>
@@ -2173,7 +2173,7 @@
 </file>
 
 <file path=word/footer1.xml><?xml version="1.0" encoding="utf-8"?>
-<w:ftr xmlns:wpc="http://schemas.microsoft.com/office/word/2010/wordprocessingCanvas" xmlns:mc="http://schemas.openxmlformats.org/markup-compatibility/2006" xmlns:o="urn:schemas-microsoft-com:office:office" xmlns:r="http://schemas.openxmlformats.org/officeDocument/2006/relationships" xmlns:m="http://schemas.openxmlformats.org/officeDocument/2006/math" xmlns:v="urn:schemas-microsoft-com:vml" xmlns:wp14="http://schemas.microsoft.com/office/word/2010/wordprocessingDrawing" xmlns:wp="http://schemas.openxmlformats.org/drawingml/2006/wordprocessingDrawing" xmlns:w10="urn:schemas-microsoft-com:office:word" xmlns:w="http://schemas.openxmlformats.org/wordprocessingml/2006/main" xmlns:w14="http://schemas.microsoft.com/office/word/2010/wordml" xmlns:wpg="http://schemas.microsoft.com/office/word/2010/wordprocessingGroup" xmlns:wpi="http://schemas.microsoft.com/office/word/2010/wordprocessingInk" xmlns:wne="http://schemas.microsoft.com/office/word/2006/wordml" xmlns:wps="http://schemas.microsoft.com/office/word/2010/wordprocessingShape" mc:Ignorable="w14 wp14">
+<w:ftr xmlns:ve="http://schemas.openxmlformats.org/markup-compatibility/2006" xmlns:o="urn:schemas-microsoft-com:office:office" xmlns:r="http://schemas.openxmlformats.org/officeDocument/2006/relationships" xmlns:m="http://schemas.openxmlformats.org/officeDocument/2006/math" xmlns:v="urn:schemas-microsoft-com:vml" xmlns:wp="http://schemas.openxmlformats.org/drawingml/2006/wordprocessingDrawing" xmlns:w10="urn:schemas-microsoft-com:office:word" xmlns:w="http://schemas.openxmlformats.org/wordprocessingml/2006/main" xmlns:wne="http://schemas.microsoft.com/office/word/2006/wordml">
   <w:p>
     <w:pPr>
       <w:pStyle w:val="Footer"/>
@@ -2202,7 +2202,7 @@
         <w:rStyle w:val="PageNumber"/>
         <w:noProof/>
       </w:rPr>
-      <w:t>4</w:t>
+      <w:t>1</w:t>
     </w:r>
     <w:r>
       <w:rPr>
@@ -2215,7 +2215,7 @@
 </file>
 
 <file path=word/footnotes.xml><?xml version="1.0" encoding="utf-8"?>
-<w:footnotes xmlns:wpc="http://schemas.microsoft.com/office/word/2010/wordprocessingCanvas" xmlns:mc="http://schemas.openxmlformats.org/markup-compatibility/2006" xmlns:o="urn:schemas-microsoft-com:office:office" xmlns:r="http://schemas.openxmlformats.org/officeDocument/2006/relationships" xmlns:m="http://schemas.openxmlformats.org/officeDocument/2006/math" xmlns:v="urn:schemas-microsoft-com:vml" xmlns:wp14="http://schemas.microsoft.com/office/word/2010/wordprocessingDrawing" xmlns:wp="http://schemas.openxmlformats.org/drawingml/2006/wordprocessingDrawing" xmlns:w10="urn:schemas-microsoft-com:office:word" xmlns:w="http://schemas.openxmlformats.org/wordprocessingml/2006/main" xmlns:w14="http://schemas.microsoft.com/office/word/2010/wordml" xmlns:wpg="http://schemas.microsoft.com/office/word/2010/wordprocessingGroup" xmlns:wpi="http://schemas.microsoft.com/office/word/2010/wordprocessingInk" xmlns:wne="http://schemas.microsoft.com/office/word/2006/wordml" xmlns:wps="http://schemas.microsoft.com/office/word/2010/wordprocessingShape" mc:Ignorable="w14 wp14">
+<w:footnotes xmlns:ve="http://schemas.openxmlformats.org/markup-compatibility/2006" xmlns:o="urn:schemas-microsoft-com:office:office" xmlns:r="http://schemas.openxmlformats.org/officeDocument/2006/relationships" xmlns:m="http://schemas.openxmlformats.org/officeDocument/2006/math" xmlns:v="urn:schemas-microsoft-com:vml" xmlns:wp="http://schemas.openxmlformats.org/drawingml/2006/wordprocessingDrawing" xmlns:w10="urn:schemas-microsoft-com:office:word" xmlns:w="http://schemas.openxmlformats.org/wordprocessingml/2006/main" xmlns:wne="http://schemas.microsoft.com/office/word/2006/wordml">
   <w:footnote w:type="separator" w:id="-1">
     <w:p>
       <w:r>
@@ -2234,7 +2234,7 @@
 </file>
 
 <file path=word/numbering.xml><?xml version="1.0" encoding="utf-8"?>
-<w:numbering xmlns:wpc="http://schemas.microsoft.com/office/word/2010/wordprocessingCanvas" xmlns:mc="http://schemas.openxmlformats.org/markup-compatibility/2006" xmlns:o="urn:schemas-microsoft-com:office:office" xmlns:r="http://schemas.openxmlformats.org/officeDocument/2006/relationships" xmlns:m="http://schemas.openxmlformats.org/officeDocument/2006/math" xmlns:v="urn:schemas-microsoft-com:vml" xmlns:wp14="http://schemas.microsoft.com/office/word/2010/wordprocessingDrawing" xmlns:wp="http://schemas.openxmlformats.org/drawingml/2006/wordprocessingDrawing" xmlns:w10="urn:schemas-microsoft-com:office:word" xmlns:w="http://schemas.openxmlformats.org/wordprocessingml/2006/main" xmlns:w14="http://schemas.microsoft.com/office/word/2010/wordml" xmlns:wpg="http://schemas.microsoft.com/office/word/2010/wordprocessingGroup" xmlns:wpi="http://schemas.microsoft.com/office/word/2010/wordprocessingInk" xmlns:wne="http://schemas.microsoft.com/office/word/2006/wordml" xmlns:wps="http://schemas.microsoft.com/office/word/2010/wordprocessingShape" mc:Ignorable="w14 wp14">
+<w:numbering xmlns:ve="http://schemas.openxmlformats.org/markup-compatibility/2006" xmlns:o="urn:schemas-microsoft-com:office:office" xmlns:r="http://schemas.openxmlformats.org/officeDocument/2006/relationships" xmlns:m="http://schemas.openxmlformats.org/officeDocument/2006/math" xmlns:v="urn:schemas-microsoft-com:vml" xmlns:wp="http://schemas.openxmlformats.org/drawingml/2006/wordprocessingDrawing" xmlns:w10="urn:schemas-microsoft-com:office:word" xmlns:w="http://schemas.openxmlformats.org/wordprocessingml/2006/main" xmlns:wne="http://schemas.microsoft.com/office/word/2006/wordml">
   <w:abstractNum w:abstractNumId="0">
     <w:nsid w:val="AC4FE132"/>
     <w:multiLevelType w:val="hybridMultilevel"/>
@@ -5827,7 +5827,7 @@
 </file>
 
 <file path=word/styles.xml><?xml version="1.0" encoding="utf-8"?>
-<w:styles xmlns:mc="http://schemas.openxmlformats.org/markup-compatibility/2006" xmlns:r="http://schemas.openxmlformats.org/officeDocument/2006/relationships" xmlns:w="http://schemas.openxmlformats.org/wordprocessingml/2006/main" xmlns:w14="http://schemas.microsoft.com/office/word/2010/wordml" mc:Ignorable="w14">
+<w:styles xmlns:r="http://schemas.openxmlformats.org/officeDocument/2006/relationships" xmlns:w="http://schemas.openxmlformats.org/wordprocessingml/2006/main">
   <w:docDefaults>
     <w:rPrDefault>
       <w:rPr>
@@ -6028,6 +6028,7 @@
     <w:uiPriority w:val="99"/>
     <w:semiHidden/>
     <w:unhideWhenUsed/>
+    <w:qFormat/>
     <w:tblPr>
       <w:tblInd w:w="0" w:type="dxa"/>
       <w:tblCellMar>

</xml_diff>

<commit_message>
Starting to implement CAT control.
</commit_message>
<xml_diff>
--- a/branches/wsprx/WSPR-X_Users_Guide.docx
+++ b/branches/wsprx/WSPR-X_Users_Guide.docx
@@ -1,6 +1,6 @@
 
 <file path=word/document.xml><?xml version="1.0" encoding="utf-8"?>
-<w:document xmlns:ve="http://schemas.openxmlformats.org/markup-compatibility/2006" xmlns:o="urn:schemas-microsoft-com:office:office" xmlns:r="http://schemas.openxmlformats.org/officeDocument/2006/relationships" xmlns:m="http://schemas.openxmlformats.org/officeDocument/2006/math" xmlns:v="urn:schemas-microsoft-com:vml" xmlns:wp="http://schemas.openxmlformats.org/drawingml/2006/wordprocessingDrawing" xmlns:w10="urn:schemas-microsoft-com:office:word" xmlns:w="http://schemas.openxmlformats.org/wordprocessingml/2006/main" xmlns:wne="http://schemas.microsoft.com/office/word/2006/wordml">
+<w:document xmlns:wpc="http://schemas.microsoft.com/office/word/2010/wordprocessingCanvas" xmlns:mc="http://schemas.openxmlformats.org/markup-compatibility/2006" xmlns:o="urn:schemas-microsoft-com:office:office" xmlns:r="http://schemas.openxmlformats.org/officeDocument/2006/relationships" xmlns:m="http://schemas.openxmlformats.org/officeDocument/2006/math" xmlns:v="urn:schemas-microsoft-com:vml" xmlns:wp14="http://schemas.microsoft.com/office/word/2010/wordprocessingDrawing" xmlns:wp="http://schemas.openxmlformats.org/drawingml/2006/wordprocessingDrawing" xmlns:w10="urn:schemas-microsoft-com:office:word" xmlns:w="http://schemas.openxmlformats.org/wordprocessingml/2006/main" xmlns:w14="http://schemas.microsoft.com/office/word/2010/wordml" xmlns:wpg="http://schemas.microsoft.com/office/word/2010/wordprocessingGroup" xmlns:wpi="http://schemas.microsoft.com/office/word/2010/wordprocessingInk" xmlns:wne="http://schemas.microsoft.com/office/word/2006/wordml" xmlns:wps="http://schemas.microsoft.com/office/word/2010/wordprocessingShape" mc:Ignorable="w14 wp14">
   <w:body>
     <w:p>
       <w:pPr>
@@ -328,7 +328,7 @@
         </w:rPr>
         <w:t xml:space="preserve"> For background information and a full description of the WSPR protocol, see the </w:t>
       </w:r>
-      <w:hyperlink r:id="rId7" w:history="1">
+      <w:hyperlink r:id="rId8" w:history="1">
         <w:r>
           <w:rPr>
             <w:rStyle w:val="Hyperlink"/>
@@ -443,20 +443,21 @@
     <w:p>
       <w:pPr>
         <w:pStyle w:val="ListParagraph"/>
+        <w:jc w:val="center"/>
         <w:rPr>
           <w:rFonts w:ascii="Arial" w:hAnsi="Arial"/>
         </w:rPr>
       </w:pPr>
       <w:r>
         <w:rPr>
-          <w:rFonts w:ascii="Arial" w:hAnsi="Arial" w:cs="Arial"/>
+          <w:rFonts w:ascii="Arial" w:hAnsi="Arial"/>
           <w:noProof/>
         </w:rPr>
         <w:drawing>
           <wp:inline distT="0" distB="0" distL="0" distR="0">
-            <wp:extent cx="5943600" cy="2713355"/>
+            <wp:extent cx="5943600" cy="2718435"/>
             <wp:effectExtent l="0" t="0" r="0" b="0"/>
-            <wp:docPr id="6" name="Picture 6"/>
+            <wp:docPr id="7" name="Picture 7"/>
             <wp:cNvGraphicFramePr>
               <a:graphicFrameLocks xmlns:a="http://schemas.openxmlformats.org/drawingml/2006/main" noChangeAspect="1"/>
             </wp:cNvGraphicFramePr>
@@ -468,10 +469,10 @@
                     <pic:cNvPicPr/>
                   </pic:nvPicPr>
                   <pic:blipFill>
-                    <a:blip r:embed="rId8" cstate="print">
+                    <a:blip r:embed="rId9">
                       <a:extLst>
                         <a:ext uri="{28A0092B-C50C-407E-A947-70E740481C1C}">
-                          <a14:useLocalDpi xmlns:a14="http://schemas.microsoft.com/office/drawing/2010/main" xmlns:wps="http://schemas.microsoft.com/office/word/2010/wordprocessingShape" xmlns:wpi="http://schemas.microsoft.com/office/word/2010/wordprocessingInk" xmlns:wpg="http://schemas.microsoft.com/office/word/2010/wordprocessingGroup" xmlns:w14="http://schemas.microsoft.com/office/word/2010/wordml" xmlns:w="http://schemas.openxmlformats.org/wordprocessingml/2006/main" xmlns:w10="urn:schemas-microsoft-com:office:word" xmlns:wp14="http://schemas.microsoft.com/office/word/2010/wordprocessingDrawing" xmlns:v="urn:schemas-microsoft-com:vml" xmlns:o="urn:schemas-microsoft-com:office:office" xmlns:mc="http://schemas.openxmlformats.org/markup-compatibility/2006" xmlns:wpc="http://schemas.microsoft.com/office/word/2010/wordprocessingCanvas" xmlns="" val="0"/>
+                          <a14:useLocalDpi xmlns:a14="http://schemas.microsoft.com/office/drawing/2010/main" val="0"/>
                         </a:ext>
                       </a:extLst>
                     </a:blip>
@@ -482,7 +483,7 @@
                   <pic:spPr>
                     <a:xfrm>
                       <a:off x="0" y="0"/>
-                      <a:ext cx="5943600" cy="2713355"/>
+                      <a:ext cx="5943600" cy="2718435"/>
                     </a:xfrm>
                     <a:prstGeom prst="rect">
                       <a:avLst/>
@@ -628,9 +629,9 @@
         <w:lastRenderedPageBreak/>
         <w:drawing>
           <wp:inline distT="0" distB="0" distL="0" distR="0">
-            <wp:extent cx="5477640" cy="4067743"/>
-            <wp:effectExtent l="0" t="0" r="8890" b="9525"/>
-            <wp:docPr id="4" name="Picture 4"/>
+            <wp:extent cx="4901184" cy="3986784"/>
+            <wp:effectExtent l="0" t="0" r="0" b="0"/>
+            <wp:docPr id="8" name="Picture 8"/>
             <wp:cNvGraphicFramePr>
               <a:graphicFrameLocks xmlns:a="http://schemas.openxmlformats.org/drawingml/2006/main" noChangeAspect="1"/>
             </wp:cNvGraphicFramePr>
@@ -642,10 +643,10 @@
                     <pic:cNvPicPr/>
                   </pic:nvPicPr>
                   <pic:blipFill>
-                    <a:blip r:embed="rId9" cstate="print">
+                    <a:blip r:embed="rId10">
                       <a:extLst>
                         <a:ext uri="{28A0092B-C50C-407E-A947-70E740481C1C}">
-                          <a14:useLocalDpi xmlns:a14="http://schemas.microsoft.com/office/drawing/2010/main" xmlns:wps="http://schemas.microsoft.com/office/word/2010/wordprocessingShape" xmlns:wpi="http://schemas.microsoft.com/office/word/2010/wordprocessingInk" xmlns:wpg="http://schemas.microsoft.com/office/word/2010/wordprocessingGroup" xmlns:w14="http://schemas.microsoft.com/office/word/2010/wordml" xmlns:w="http://schemas.openxmlformats.org/wordprocessingml/2006/main" xmlns:w10="urn:schemas-microsoft-com:office:word" xmlns:wp14="http://schemas.microsoft.com/office/word/2010/wordprocessingDrawing" xmlns:v="urn:schemas-microsoft-com:vml" xmlns:o="urn:schemas-microsoft-com:office:office" xmlns:mc="http://schemas.openxmlformats.org/markup-compatibility/2006" xmlns:wpc="http://schemas.microsoft.com/office/word/2010/wordprocessingCanvas" xmlns="" val="0"/>
+                          <a14:useLocalDpi xmlns:a14="http://schemas.microsoft.com/office/drawing/2010/main" val="0"/>
                         </a:ext>
                       </a:extLst>
                     </a:blip>
@@ -656,7 +657,7 @@
                   <pic:spPr>
                     <a:xfrm>
                       <a:off x="0" y="0"/>
-                      <a:ext cx="5477640" cy="4067743"/>
+                      <a:ext cx="4901184" cy="3986784"/>
                     </a:xfrm>
                     <a:prstGeom prst="rect">
                       <a:avLst/>
@@ -863,10 +864,10 @@
                     <pic:cNvPicPr/>
                   </pic:nvPicPr>
                   <pic:blipFill>
-                    <a:blip r:embed="rId10" cstate="print">
+                    <a:blip r:embed="rId11" cstate="print">
                       <a:extLst>
                         <a:ext uri="{28A0092B-C50C-407E-A947-70E740481C1C}">
-                          <a14:useLocalDpi xmlns:a14="http://schemas.microsoft.com/office/drawing/2010/main" xmlns:wps="http://schemas.microsoft.com/office/word/2010/wordprocessingShape" xmlns:wpi="http://schemas.microsoft.com/office/word/2010/wordprocessingInk" xmlns:wpg="http://schemas.microsoft.com/office/word/2010/wordprocessingGroup" xmlns:w14="http://schemas.microsoft.com/office/word/2010/wordml" xmlns:w="http://schemas.openxmlformats.org/wordprocessingml/2006/main" xmlns:w10="urn:schemas-microsoft-com:office:word" xmlns:wp14="http://schemas.microsoft.com/office/word/2010/wordprocessingDrawing" xmlns:v="urn:schemas-microsoft-com:vml" xmlns:o="urn:schemas-microsoft-com:office:office" xmlns:mc="http://schemas.openxmlformats.org/markup-compatibility/2006" xmlns:wpc="http://schemas.microsoft.com/office/word/2010/wordprocessingCanvas" xmlns="" val="0"/>
+                          <a14:useLocalDpi xmlns:a14="http://schemas.microsoft.com/office/drawing/2010/main" val="0"/>
                         </a:ext>
                       </a:extLst>
                     </a:blip>
@@ -1290,10 +1291,10 @@
                     <pic:cNvPicPr/>
                   </pic:nvPicPr>
                   <pic:blipFill>
-                    <a:blip r:embed="rId11" cstate="print">
+                    <a:blip r:embed="rId12" cstate="print">
                       <a:extLst>
                         <a:ext uri="{28A0092B-C50C-407E-A947-70E740481C1C}">
-                          <a14:useLocalDpi xmlns:a14="http://schemas.microsoft.com/office/drawing/2010/main" xmlns:wps="http://schemas.microsoft.com/office/word/2010/wordprocessingShape" xmlns:wpi="http://schemas.microsoft.com/office/word/2010/wordprocessingInk" xmlns:wpg="http://schemas.microsoft.com/office/word/2010/wordprocessingGroup" xmlns:w14="http://schemas.microsoft.com/office/word/2010/wordml" xmlns:w="http://schemas.openxmlformats.org/wordprocessingml/2006/main" xmlns:w10="urn:schemas-microsoft-com:office:word" xmlns:wp14="http://schemas.microsoft.com/office/word/2010/wordprocessingDrawing" xmlns:v="urn:schemas-microsoft-com:vml" xmlns:o="urn:schemas-microsoft-com:office:office" xmlns:mc="http://schemas.openxmlformats.org/markup-compatibility/2006" xmlns:wpc="http://schemas.microsoft.com/office/word/2010/wordprocessingCanvas" xmlns="" val="0"/>
+                          <a14:useLocalDpi xmlns:a14="http://schemas.microsoft.com/office/drawing/2010/main" val="0"/>
                         </a:ext>
                       </a:extLst>
                     </a:blip>
@@ -1409,7 +1410,7 @@
         </w:rPr>
         <w:t xml:space="preserve"> will cause the details of your decoded WSPR transmissions to be uploaded to </w:t>
       </w:r>
-      <w:hyperlink r:id="rId12" w:history="1">
+      <w:hyperlink r:id="rId13" w:history="1">
         <w:r>
           <w:rPr>
             <w:rStyle w:val="Hyperlink"/>
@@ -1530,7 +1531,6 @@
           <w:b/>
         </w:rPr>
       </w:pPr>
-      <w:bookmarkStart w:id="0" w:name="_GoBack"/>
       <w:r>
         <w:rPr>
           <w:rFonts w:ascii="Arial" w:hAnsi="Arial" w:cs="Arial"/>
@@ -1553,10 +1553,10 @@
                     <pic:cNvPicPr/>
                   </pic:nvPicPr>
                   <pic:blipFill>
-                    <a:blip r:embed="rId13" cstate="print">
+                    <a:blip r:embed="rId14" cstate="print">
                       <a:extLst>
                         <a:ext uri="{28A0092B-C50C-407E-A947-70E740481C1C}">
-                          <a14:useLocalDpi xmlns:a14="http://schemas.microsoft.com/office/drawing/2010/main" xmlns:wps="http://schemas.microsoft.com/office/word/2010/wordprocessingShape" xmlns:wpi="http://schemas.microsoft.com/office/word/2010/wordprocessingInk" xmlns:wpg="http://schemas.microsoft.com/office/word/2010/wordprocessingGroup" xmlns:w14="http://schemas.microsoft.com/office/word/2010/wordml" xmlns:w="http://schemas.openxmlformats.org/wordprocessingml/2006/main" xmlns:w10="urn:schemas-microsoft-com:office:word" xmlns:wp14="http://schemas.microsoft.com/office/word/2010/wordprocessingDrawing" xmlns:v="urn:schemas-microsoft-com:vml" xmlns:o="urn:schemas-microsoft-com:office:office" xmlns:mc="http://schemas.openxmlformats.org/markup-compatibility/2006" xmlns:wpc="http://schemas.microsoft.com/office/word/2010/wordprocessingCanvas" xmlns="" val="0"/>
+                          <a14:useLocalDpi xmlns:a14="http://schemas.microsoft.com/office/drawing/2010/main" val="0"/>
                         </a:ext>
                       </a:extLst>
                     </a:blip>
@@ -1579,7 +1579,6 @@
           </wp:inline>
         </w:drawing>
       </w:r>
-      <w:bookmarkEnd w:id="0"/>
     </w:p>
     <w:p>
       <w:pPr>
@@ -1767,10 +1766,10 @@
                     <pic:cNvPicPr/>
                   </pic:nvPicPr>
                   <pic:blipFill>
-                    <a:blip r:embed="rId14" cstate="print">
+                    <a:blip r:embed="rId15" cstate="print">
                       <a:extLst>
                         <a:ext uri="{28A0092B-C50C-407E-A947-70E740481C1C}">
-                          <a14:useLocalDpi xmlns:a14="http://schemas.microsoft.com/office/drawing/2010/main" xmlns:wps="http://schemas.microsoft.com/office/word/2010/wordprocessingShape" xmlns:wpi="http://schemas.microsoft.com/office/word/2010/wordprocessingInk" xmlns:wpg="http://schemas.microsoft.com/office/word/2010/wordprocessingGroup" xmlns:w14="http://schemas.microsoft.com/office/word/2010/wordml" xmlns:w="http://schemas.openxmlformats.org/wordprocessingml/2006/main" xmlns:w10="urn:schemas-microsoft-com:office:word" xmlns:wp14="http://schemas.microsoft.com/office/word/2010/wordprocessingDrawing" xmlns:v="urn:schemas-microsoft-com:vml" xmlns:o="urn:schemas-microsoft-com:office:office" xmlns:mc="http://schemas.openxmlformats.org/markup-compatibility/2006" xmlns:wpc="http://schemas.microsoft.com/office/word/2010/wordprocessingCanvas" xmlns="" val="0"/>
+                          <a14:useLocalDpi xmlns:a14="http://schemas.microsoft.com/office/drawing/2010/main" val="0"/>
                         </a:ext>
                       </a:extLst>
                     </a:blip>
@@ -1869,7 +1868,21 @@
         <w:rPr>
           <w:rFonts w:ascii="Arial" w:hAnsi="Arial" w:cs="Arial"/>
         </w:rPr>
-        <w:t>file named 130107_1834.wav.  The file will be opened and decoded, producing a waterfall display like this</w:t>
+        <w:t xml:space="preserve">file named 130107_1834.wav.  </w:t>
+      </w:r>
+      <w:r>
+        <w:rPr>
+          <w:rFonts w:ascii="Arial" w:hAnsi="Arial" w:cs="Arial"/>
+        </w:rPr>
+        <w:t xml:space="preserve"> </w:t>
+      </w:r>
+      <w:bookmarkStart w:id="0" w:name="_GoBack"/>
+      <w:bookmarkEnd w:id="0"/>
+      <w:r>
+        <w:rPr>
+          <w:rFonts w:ascii="Arial" w:hAnsi="Arial" w:cs="Arial"/>
+        </w:rPr>
+        <w:t>The file will be opened and decoded, producing a waterfall display like this</w:t>
       </w:r>
     </w:p>
     <w:p>
@@ -1919,10 +1932,10 @@
                     <pic:cNvPicPr/>
                   </pic:nvPicPr>
                   <pic:blipFill>
-                    <a:blip r:embed="rId15" cstate="print">
+                    <a:blip r:embed="rId16" cstate="print">
                       <a:extLst>
                         <a:ext uri="{28A0092B-C50C-407E-A947-70E740481C1C}">
-                          <a14:useLocalDpi xmlns:a14="http://schemas.microsoft.com/office/drawing/2010/main" xmlns:wps="http://schemas.microsoft.com/office/word/2010/wordprocessingShape" xmlns:wpi="http://schemas.microsoft.com/office/word/2010/wordprocessingInk" xmlns:wpg="http://schemas.microsoft.com/office/word/2010/wordprocessingGroup" xmlns:w14="http://schemas.microsoft.com/office/word/2010/wordml" xmlns:w="http://schemas.openxmlformats.org/wordprocessingml/2006/main" xmlns:w10="urn:schemas-microsoft-com:office:word" xmlns:wp14="http://schemas.microsoft.com/office/word/2010/wordprocessingDrawing" xmlns:v="urn:schemas-microsoft-com:vml" xmlns:o="urn:schemas-microsoft-com:office:office" xmlns:mc="http://schemas.openxmlformats.org/markup-compatibility/2006" xmlns:wpc="http://schemas.microsoft.com/office/word/2010/wordprocessingCanvas" xmlns="" val="0"/>
+                          <a14:useLocalDpi xmlns:a14="http://schemas.microsoft.com/office/drawing/2010/main" val="0"/>
                         </a:ext>
                       </a:extLst>
                     </a:blip>
@@ -2014,10 +2027,10 @@
                     <pic:cNvPicPr/>
                   </pic:nvPicPr>
                   <pic:blipFill>
-                    <a:blip r:embed="rId16" cstate="print">
+                    <a:blip r:embed="rId17" cstate="print">
                       <a:extLst>
                         <a:ext uri="{28A0092B-C50C-407E-A947-70E740481C1C}">
-                          <a14:useLocalDpi xmlns:a14="http://schemas.microsoft.com/office/drawing/2010/main" xmlns:wps="http://schemas.microsoft.com/office/word/2010/wordprocessingShape" xmlns:wpi="http://schemas.microsoft.com/office/word/2010/wordprocessingInk" xmlns:wpg="http://schemas.microsoft.com/office/word/2010/wordprocessingGroup" xmlns:w14="http://schemas.microsoft.com/office/word/2010/wordml" xmlns:w="http://schemas.openxmlformats.org/wordprocessingml/2006/main" xmlns:w10="urn:schemas-microsoft-com:office:word" xmlns:wp14="http://schemas.microsoft.com/office/word/2010/wordprocessingDrawing" xmlns:v="urn:schemas-microsoft-com:vml" xmlns:o="urn:schemas-microsoft-com:office:office" xmlns:mc="http://schemas.openxmlformats.org/markup-compatibility/2006" xmlns:wpc="http://schemas.microsoft.com/office/word/2010/wordprocessingCanvas" xmlns="" val="0"/>
+                          <a14:useLocalDpi xmlns:a14="http://schemas.microsoft.com/office/drawing/2010/main" val="0"/>
                         </a:ext>
                       </a:extLst>
                     </a:blip>
@@ -2143,7 +2156,7 @@
       </w:pPr>
     </w:p>
     <w:sectPr>
-      <w:footerReference w:type="default" r:id="rId17"/>
+      <w:footerReference w:type="default" r:id="rId18"/>
       <w:pgSz w:w="12240" w:h="15840"/>
       <w:pgMar w:top="1152" w:right="1440" w:bottom="1008" w:left="1440" w:header="720" w:footer="720" w:gutter="0"/>
       <w:cols w:space="720"/>
@@ -2154,7 +2167,7 @@
 </file>
 
 <file path=word/endnotes.xml><?xml version="1.0" encoding="utf-8"?>
-<w:endnotes xmlns:ve="http://schemas.openxmlformats.org/markup-compatibility/2006" xmlns:o="urn:schemas-microsoft-com:office:office" xmlns:r="http://schemas.openxmlformats.org/officeDocument/2006/relationships" xmlns:m="http://schemas.openxmlformats.org/officeDocument/2006/math" xmlns:v="urn:schemas-microsoft-com:vml" xmlns:wp="http://schemas.openxmlformats.org/drawingml/2006/wordprocessingDrawing" xmlns:w10="urn:schemas-microsoft-com:office:word" xmlns:w="http://schemas.openxmlformats.org/wordprocessingml/2006/main" xmlns:wne="http://schemas.microsoft.com/office/word/2006/wordml">
+<w:endnotes xmlns:wpc="http://schemas.microsoft.com/office/word/2010/wordprocessingCanvas" xmlns:mc="http://schemas.openxmlformats.org/markup-compatibility/2006" xmlns:o="urn:schemas-microsoft-com:office:office" xmlns:r="http://schemas.openxmlformats.org/officeDocument/2006/relationships" xmlns:m="http://schemas.openxmlformats.org/officeDocument/2006/math" xmlns:v="urn:schemas-microsoft-com:vml" xmlns:wp14="http://schemas.microsoft.com/office/word/2010/wordprocessingDrawing" xmlns:wp="http://schemas.openxmlformats.org/drawingml/2006/wordprocessingDrawing" xmlns:w10="urn:schemas-microsoft-com:office:word" xmlns:w="http://schemas.openxmlformats.org/wordprocessingml/2006/main" xmlns:w14="http://schemas.microsoft.com/office/word/2010/wordml" xmlns:wpg="http://schemas.microsoft.com/office/word/2010/wordprocessingGroup" xmlns:wpi="http://schemas.microsoft.com/office/word/2010/wordprocessingInk" xmlns:wne="http://schemas.microsoft.com/office/word/2006/wordml" xmlns:wps="http://schemas.microsoft.com/office/word/2010/wordprocessingShape" mc:Ignorable="w14 wp14">
   <w:endnote w:type="separator" w:id="-1">
     <w:p>
       <w:r>
@@ -2173,7 +2186,7 @@
 </file>
 
 <file path=word/footer1.xml><?xml version="1.0" encoding="utf-8"?>
-<w:ftr xmlns:ve="http://schemas.openxmlformats.org/markup-compatibility/2006" xmlns:o="urn:schemas-microsoft-com:office:office" xmlns:r="http://schemas.openxmlformats.org/officeDocument/2006/relationships" xmlns:m="http://schemas.openxmlformats.org/officeDocument/2006/math" xmlns:v="urn:schemas-microsoft-com:vml" xmlns:wp="http://schemas.openxmlformats.org/drawingml/2006/wordprocessingDrawing" xmlns:w10="urn:schemas-microsoft-com:office:word" xmlns:w="http://schemas.openxmlformats.org/wordprocessingml/2006/main" xmlns:wne="http://schemas.microsoft.com/office/word/2006/wordml">
+<w:ftr xmlns:wpc="http://schemas.microsoft.com/office/word/2010/wordprocessingCanvas" xmlns:mc="http://schemas.openxmlformats.org/markup-compatibility/2006" xmlns:o="urn:schemas-microsoft-com:office:office" xmlns:r="http://schemas.openxmlformats.org/officeDocument/2006/relationships" xmlns:m="http://schemas.openxmlformats.org/officeDocument/2006/math" xmlns:v="urn:schemas-microsoft-com:vml" xmlns:wp14="http://schemas.microsoft.com/office/word/2010/wordprocessingDrawing" xmlns:wp="http://schemas.openxmlformats.org/drawingml/2006/wordprocessingDrawing" xmlns:w10="urn:schemas-microsoft-com:office:word" xmlns:w="http://schemas.openxmlformats.org/wordprocessingml/2006/main" xmlns:w14="http://schemas.microsoft.com/office/word/2010/wordml" xmlns:wpg="http://schemas.microsoft.com/office/word/2010/wordprocessingGroup" xmlns:wpi="http://schemas.microsoft.com/office/word/2010/wordprocessingInk" xmlns:wne="http://schemas.microsoft.com/office/word/2006/wordml" xmlns:wps="http://schemas.microsoft.com/office/word/2010/wordprocessingShape" mc:Ignorable="w14 wp14">
   <w:p>
     <w:pPr>
       <w:pStyle w:val="Footer"/>
@@ -2202,7 +2215,7 @@
         <w:rStyle w:val="PageNumber"/>
         <w:noProof/>
       </w:rPr>
-      <w:t>1</w:t>
+      <w:t>4</w:t>
     </w:r>
     <w:r>
       <w:rPr>
@@ -2215,7 +2228,7 @@
 </file>
 
 <file path=word/footnotes.xml><?xml version="1.0" encoding="utf-8"?>
-<w:footnotes xmlns:ve="http://schemas.openxmlformats.org/markup-compatibility/2006" xmlns:o="urn:schemas-microsoft-com:office:office" xmlns:r="http://schemas.openxmlformats.org/officeDocument/2006/relationships" xmlns:m="http://schemas.openxmlformats.org/officeDocument/2006/math" xmlns:v="urn:schemas-microsoft-com:vml" xmlns:wp="http://schemas.openxmlformats.org/drawingml/2006/wordprocessingDrawing" xmlns:w10="urn:schemas-microsoft-com:office:word" xmlns:w="http://schemas.openxmlformats.org/wordprocessingml/2006/main" xmlns:wne="http://schemas.microsoft.com/office/word/2006/wordml">
+<w:footnotes xmlns:wpc="http://schemas.microsoft.com/office/word/2010/wordprocessingCanvas" xmlns:mc="http://schemas.openxmlformats.org/markup-compatibility/2006" xmlns:o="urn:schemas-microsoft-com:office:office" xmlns:r="http://schemas.openxmlformats.org/officeDocument/2006/relationships" xmlns:m="http://schemas.openxmlformats.org/officeDocument/2006/math" xmlns:v="urn:schemas-microsoft-com:vml" xmlns:wp14="http://schemas.microsoft.com/office/word/2010/wordprocessingDrawing" xmlns:wp="http://schemas.openxmlformats.org/drawingml/2006/wordprocessingDrawing" xmlns:w10="urn:schemas-microsoft-com:office:word" xmlns:w="http://schemas.openxmlformats.org/wordprocessingml/2006/main" xmlns:w14="http://schemas.microsoft.com/office/word/2010/wordml" xmlns:wpg="http://schemas.microsoft.com/office/word/2010/wordprocessingGroup" xmlns:wpi="http://schemas.microsoft.com/office/word/2010/wordprocessingInk" xmlns:wne="http://schemas.microsoft.com/office/word/2006/wordml" xmlns:wps="http://schemas.microsoft.com/office/word/2010/wordprocessingShape" mc:Ignorable="w14 wp14">
   <w:footnote w:type="separator" w:id="-1">
     <w:p>
       <w:r>
@@ -2234,7 +2247,7 @@
 </file>
 
 <file path=word/numbering.xml><?xml version="1.0" encoding="utf-8"?>
-<w:numbering xmlns:ve="http://schemas.openxmlformats.org/markup-compatibility/2006" xmlns:o="urn:schemas-microsoft-com:office:office" xmlns:r="http://schemas.openxmlformats.org/officeDocument/2006/relationships" xmlns:m="http://schemas.openxmlformats.org/officeDocument/2006/math" xmlns:v="urn:schemas-microsoft-com:vml" xmlns:wp="http://schemas.openxmlformats.org/drawingml/2006/wordprocessingDrawing" xmlns:w10="urn:schemas-microsoft-com:office:word" xmlns:w="http://schemas.openxmlformats.org/wordprocessingml/2006/main" xmlns:wne="http://schemas.microsoft.com/office/word/2006/wordml">
+<w:numbering xmlns:wpc="http://schemas.microsoft.com/office/word/2010/wordprocessingCanvas" xmlns:mc="http://schemas.openxmlformats.org/markup-compatibility/2006" xmlns:o="urn:schemas-microsoft-com:office:office" xmlns:r="http://schemas.openxmlformats.org/officeDocument/2006/relationships" xmlns:m="http://schemas.openxmlformats.org/officeDocument/2006/math" xmlns:v="urn:schemas-microsoft-com:vml" xmlns:wp14="http://schemas.microsoft.com/office/word/2010/wordprocessingDrawing" xmlns:wp="http://schemas.openxmlformats.org/drawingml/2006/wordprocessingDrawing" xmlns:w10="urn:schemas-microsoft-com:office:word" xmlns:w="http://schemas.openxmlformats.org/wordprocessingml/2006/main" xmlns:w14="http://schemas.microsoft.com/office/word/2010/wordml" xmlns:wpg="http://schemas.microsoft.com/office/word/2010/wordprocessingGroup" xmlns:wpi="http://schemas.microsoft.com/office/word/2010/wordprocessingInk" xmlns:wne="http://schemas.microsoft.com/office/word/2006/wordml" xmlns:wps="http://schemas.microsoft.com/office/word/2010/wordprocessingShape" mc:Ignorable="w14 wp14">
   <w:abstractNum w:abstractNumId="0">
     <w:nsid w:val="AC4FE132"/>
     <w:multiLevelType w:val="hybridMultilevel"/>
@@ -5827,7 +5840,7 @@
 </file>
 
 <file path=word/styles.xml><?xml version="1.0" encoding="utf-8"?>
-<w:styles xmlns:r="http://schemas.openxmlformats.org/officeDocument/2006/relationships" xmlns:w="http://schemas.openxmlformats.org/wordprocessingml/2006/main">
+<w:styles xmlns:mc="http://schemas.openxmlformats.org/markup-compatibility/2006" xmlns:r="http://schemas.openxmlformats.org/officeDocument/2006/relationships" xmlns:w="http://schemas.openxmlformats.org/wordprocessingml/2006/main" xmlns:w14="http://schemas.microsoft.com/office/word/2010/wordml" mc:Ignorable="w14">
   <w:docDefaults>
     <w:rPrDefault>
       <w:rPr>
@@ -6028,7 +6041,6 @@
     <w:uiPriority w:val="99"/>
     <w:semiHidden/>
     <w:unhideWhenUsed/>
-    <w:qFormat/>
     <w:tblPr>
       <w:tblInd w:w="0" w:type="dxa"/>
       <w:tblCellMar>

</xml_diff>

<commit_message>
The ptt routine was not reliably saving the value of "open" (now "nopen"), so I moved the save location to "m_COMportOpen" in mainwindow. (Does this mean something else is amiss???) Output from rigctl is now sent to a msgbox(). Corrected the value of f0m1500 when BFO <> 1500 Hz.  Hope this is now right!
</commit_message>
<xml_diff>
--- a/branches/wsprx/WSPR-X_Users_Guide.docx
+++ b/branches/wsprx/WSPR-X_Users_Guide.docx
@@ -1361,8 +1361,6 @@
           <w:b/>
         </w:rPr>
       </w:pPr>
-      <w:bookmarkStart w:id="0" w:name="_GoBack"/>
-      <w:bookmarkEnd w:id="0"/>
       <w:r>
         <w:rPr>
           <w:rFonts w:ascii="Arial" w:hAnsi="Arial" w:cs="Arial"/>
@@ -2291,7 +2289,13 @@
         <w:rPr>
           <w:rFonts w:ascii="Arial" w:hAnsi="Arial" w:cs="Arial"/>
         </w:rPr>
-        <w:t xml:space="preserve"> window offers a few additional options.  Select </w:t>
+        <w:t xml:space="preserve"> window offers a few additional options.  </w:t>
+      </w:r>
+      <w:r>
+        <w:rPr>
+          <w:rFonts w:ascii="Arial" w:hAnsi="Arial" w:cs="Arial"/>
+        </w:rPr>
+        <w:t xml:space="preserve"> </w:t>
       </w:r>
     </w:p>
     <w:p>
@@ -2376,6 +2380,31 @@
           </wp:anchor>
         </w:drawing>
       </w:r>
+      <w:r>
+        <w:rPr>
+          <w:rFonts w:ascii="Arial" w:hAnsi="Arial" w:cs="Arial"/>
+        </w:rPr>
+        <w:t xml:space="preserve">Select </w:t>
+      </w:r>
+      <w:r>
+        <w:rPr>
+          <w:rFonts w:ascii="Arial" w:hAnsi="Arial" w:cs="Arial"/>
+        </w:rPr>
+        <w:t xml:space="preserve">a nonzero </w:t>
+      </w:r>
+      <w:r>
+        <w:rPr>
+          <w:rFonts w:ascii="Arial" w:hAnsi="Arial" w:cs="Arial"/>
+          <w:b/>
+        </w:rPr>
+        <w:t>ID Interval</w:t>
+      </w:r>
+      <w:r>
+        <w:rPr>
+          <w:rFonts w:ascii="Arial" w:hAnsi="Arial" w:cs="Arial"/>
+        </w:rPr>
+        <w:t xml:space="preserve"> to have a CW ID appended to your WSPR transmission at stated intervals.  Enter </w:t>
+      </w:r>
       <w:proofErr w:type="gramStart"/>
       <w:r>
         <w:rPr>
@@ -2388,40 +2417,13 @@
         <w:rPr>
           <w:rFonts w:ascii="Arial" w:hAnsi="Arial" w:cs="Arial"/>
         </w:rPr>
-        <w:t xml:space="preserve"> nonzero </w:t>
+        <w:t xml:space="preserve"> </w:t>
       </w:r>
       <w:r>
         <w:rPr>
           <w:rFonts w:ascii="Arial" w:hAnsi="Arial" w:cs="Arial"/>
           <w:b/>
         </w:rPr>
-        <w:t>ID Interval</w:t>
-      </w:r>
-      <w:r>
-        <w:rPr>
-          <w:rFonts w:ascii="Arial" w:hAnsi="Arial" w:cs="Arial"/>
-        </w:rPr>
-        <w:t xml:space="preserve"> to have a CW ID appended to your WSPR transmission at stated intervals.  Enter </w:t>
-      </w:r>
-      <w:proofErr w:type="gramStart"/>
-      <w:r>
-        <w:rPr>
-          <w:rFonts w:ascii="Arial" w:hAnsi="Arial" w:cs="Arial"/>
-        </w:rPr>
-        <w:t>a</w:t>
-      </w:r>
-      <w:proofErr w:type="gramEnd"/>
-      <w:r>
-        <w:rPr>
-          <w:rFonts w:ascii="Arial" w:hAnsi="Arial" w:cs="Arial"/>
-        </w:rPr>
-        <w:t xml:space="preserve"> </w:t>
-      </w:r>
-      <w:r>
-        <w:rPr>
-          <w:rFonts w:ascii="Arial" w:hAnsi="Arial" w:cs="Arial"/>
-          <w:b/>
-        </w:rPr>
         <w:t>Rx BFO</w:t>
       </w:r>
       <w:r>
@@ -2430,6 +2432,8 @@
         </w:rPr>
         <w:t xml:space="preserve"> frequency in the range 0 – 5000 Hz if your receiving hardware requires a different value from the standard 1500 Hz. </w:t>
       </w:r>
+      <w:bookmarkStart w:id="0" w:name="_GoBack"/>
+      <w:bookmarkEnd w:id="0"/>
     </w:p>
     <w:sectPr>
       <w:footerReference w:type="default" r:id="rId19"/>
@@ -2491,7 +2495,7 @@
         <w:rStyle w:val="PageNumber"/>
         <w:noProof/>
       </w:rPr>
-      <w:t>2</w:t>
+      <w:t>5</w:t>
     </w:r>
     <w:r>
       <w:rPr>

</xml_diff>

<commit_message>
Add "m" to band labels in comboBox. Update the User's Guide.
</commit_message>
<xml_diff>
--- a/branches/wsprx/WSPR-X_Users_Guide.docx
+++ b/branches/wsprx/WSPR-X_Users_Guide.docx
@@ -72,7 +72,7 @@
           <w:sz w:val="20"/>
           <w:szCs w:val="20"/>
         </w:rPr>
-        <w:t xml:space="preserve">on date: </w:t>
+        <w:t>on date:</w:t>
       </w:r>
       <w:r>
         <w:rPr>
@@ -80,7 +80,7 @@
           <w:sz w:val="20"/>
           <w:szCs w:val="20"/>
         </w:rPr>
-        <w:t xml:space="preserve">January </w:t>
+        <w:t xml:space="preserve">  March</w:t>
       </w:r>
       <w:r>
         <w:rPr>
@@ -88,7 +88,7 @@
           <w:sz w:val="20"/>
           <w:szCs w:val="20"/>
         </w:rPr>
-        <w:t>16</w:t>
+        <w:t xml:space="preserve"> </w:t>
       </w:r>
       <w:r>
         <w:rPr>
@@ -96,8 +96,18 @@
           <w:sz w:val="20"/>
           <w:szCs w:val="20"/>
         </w:rPr>
+        <w:t>19</w:t>
+      </w:r>
+      <w:r>
+        <w:rPr>
+          <w:rFonts w:ascii="Arial" w:hAnsi="Arial" w:cs="Arial"/>
+          <w:sz w:val="20"/>
+          <w:szCs w:val="20"/>
+        </w:rPr>
         <w:t>, 2013</w:t>
       </w:r>
+      <w:bookmarkStart w:id="0" w:name="_GoBack"/>
+      <w:bookmarkEnd w:id="0"/>
     </w:p>
     <w:p>
       <w:pPr>
@@ -644,9 +654,9 @@
         <w:lastRenderedPageBreak/>
         <w:drawing>
           <wp:inline distT="0" distB="0" distL="0" distR="0">
-            <wp:extent cx="4901184" cy="3666744"/>
+            <wp:extent cx="5943600" cy="3686810"/>
             <wp:effectExtent l="0" t="0" r="0" b="0"/>
-            <wp:docPr id="1" name="Picture 1"/>
+            <wp:docPr id="2" name="Picture 2"/>
             <wp:cNvGraphicFramePr>
               <a:graphicFrameLocks xmlns:a="http://schemas.openxmlformats.org/drawingml/2006/main" noChangeAspect="1"/>
             </wp:cNvGraphicFramePr>
@@ -654,7 +664,7 @@
               <a:graphicData uri="http://schemas.openxmlformats.org/drawingml/2006/picture">
                 <pic:pic xmlns:pic="http://schemas.openxmlformats.org/drawingml/2006/picture">
                   <pic:nvPicPr>
-                    <pic:cNvPr id="0" name="wspr_9b.png"/>
+                    <pic:cNvPr id="0" name="wsprx_1b.png"/>
                     <pic:cNvPicPr/>
                   </pic:nvPicPr>
                   <pic:blipFill>
@@ -672,7 +682,7 @@
                   <pic:spPr>
                     <a:xfrm>
                       <a:off x="0" y="0"/>
-                      <a:ext cx="4901184" cy="3666744"/>
+                      <a:ext cx="5943600" cy="3686810"/>
                     </a:xfrm>
                     <a:prstGeom prst="rect">
                       <a:avLst/>
@@ -1171,7 +1181,19 @@
         <w:rPr>
           <w:rFonts w:ascii="Arial" w:hAnsi="Arial" w:cs="Arial"/>
         </w:rPr>
-        <w:t xml:space="preserve">You can also set </w:t>
+        <w:t>You can also set</w:t>
+      </w:r>
+      <w:r>
+        <w:rPr>
+          <w:rFonts w:ascii="Arial" w:hAnsi="Arial" w:cs="Arial"/>
+        </w:rPr>
+        <w:t xml:space="preserve"> the</w:t>
+      </w:r>
+      <w:r>
+        <w:rPr>
+          <w:rFonts w:ascii="Arial" w:hAnsi="Arial" w:cs="Arial"/>
+        </w:rPr>
+        <w:t xml:space="preserve"> </w:t>
       </w:r>
       <w:proofErr w:type="spellStart"/>
       <w:r>
@@ -1193,7 +1215,19 @@
         <w:rPr>
           <w:rFonts w:ascii="Arial" w:hAnsi="Arial" w:cs="Arial"/>
         </w:rPr>
-        <w:t xml:space="preserve"> directly, by adjusting its spinner control.  </w:t>
+        <w:t xml:space="preserve"> </w:t>
+      </w:r>
+      <w:r>
+        <w:rPr>
+          <w:rFonts w:ascii="Arial" w:hAnsi="Arial" w:cs="Arial"/>
+        </w:rPr>
+        <w:t xml:space="preserve">frequency </w:t>
+      </w:r>
+      <w:r>
+        <w:rPr>
+          <w:rFonts w:ascii="Arial" w:hAnsi="Arial" w:cs="Arial"/>
+        </w:rPr>
+        <w:t xml:space="preserve">directly, by adjusting its spinner control.  </w:t>
       </w:r>
       <w:r>
         <w:rPr>
@@ -1291,10 +1325,10 @@
           <w:noProof/>
         </w:rPr>
         <w:drawing>
-          <wp:inline distT="0" distB="0" distL="0" distR="0" wp14:anchorId="5144AFBB" wp14:editId="53168607">
-            <wp:extent cx="2991268" cy="1895740"/>
-            <wp:effectExtent l="0" t="0" r="0" b="9525"/>
-            <wp:docPr id="10" name="Picture 10"/>
+          <wp:inline distT="0" distB="0" distL="0" distR="0">
+            <wp:extent cx="3686690" cy="1533739"/>
+            <wp:effectExtent l="0" t="0" r="0" b="0"/>
+            <wp:docPr id="5" name="Picture 5"/>
             <wp:cNvGraphicFramePr>
               <a:graphicFrameLocks xmlns:a="http://schemas.openxmlformats.org/drawingml/2006/main" noChangeAspect="1"/>
             </wp:cNvGraphicFramePr>
@@ -1306,7 +1340,7 @@
                     <pic:cNvPicPr/>
                   </pic:nvPicPr>
                   <pic:blipFill>
-                    <a:blip r:embed="rId12" cstate="print">
+                    <a:blip r:embed="rId12">
                       <a:extLst>
                         <a:ext uri="{28A0092B-C50C-407E-A947-70E740481C1C}">
                           <a14:useLocalDpi xmlns:a14="http://schemas.microsoft.com/office/drawing/2010/main" val="0"/>
@@ -1320,7 +1354,7 @@
                   <pic:spPr>
                     <a:xfrm>
                       <a:off x="0" y="0"/>
-                      <a:ext cx="2991268" cy="1895740"/>
+                      <a:ext cx="3686690" cy="1533739"/>
                     </a:xfrm>
                     <a:prstGeom prst="rect">
                       <a:avLst/>
@@ -1632,6 +1666,7 @@
         <w:rPr>
           <w:rFonts w:ascii="Arial" w:hAnsi="Arial" w:cs="Arial"/>
         </w:rPr>
+        <w:lastRenderedPageBreak/>
         <w:t>To operate in</w:t>
       </w:r>
       <w:r>
@@ -2432,8 +2467,6 @@
         </w:rPr>
         <w:t xml:space="preserve"> frequency in the range 0 – 5000 Hz if your receiving hardware requires a different value from the standard 1500 Hz. </w:t>
       </w:r>
-      <w:bookmarkStart w:id="0" w:name="_GoBack"/>
-      <w:bookmarkEnd w:id="0"/>
     </w:p>
     <w:sectPr>
       <w:footerReference w:type="default" r:id="rId19"/>
@@ -2495,7 +2528,7 @@
         <w:rStyle w:val="PageNumber"/>
         <w:noProof/>
       </w:rPr>
-      <w:t>5</w:t>
+      <w:t>1</w:t>
     </w:r>
     <w:r>
       <w:rPr>

</xml_diff>

<commit_message>
Better implementation of noise blanker, including a GUI control.
</commit_message>
<xml_diff>
--- a/branches/wsprx/WSPR-X_Users_Guide.docx
+++ b/branches/wsprx/WSPR-X_Users_Guide.docx
@@ -106,8 +106,6 @@
         </w:rPr>
         <w:t>, 2013</w:t>
       </w:r>
-      <w:bookmarkStart w:id="0" w:name="_GoBack"/>
-      <w:bookmarkEnd w:id="0"/>
     </w:p>
     <w:p>
       <w:pPr>
@@ -654,9 +652,9 @@
         <w:lastRenderedPageBreak/>
         <w:drawing>
           <wp:inline distT="0" distB="0" distL="0" distR="0">
-            <wp:extent cx="5943600" cy="3686810"/>
+            <wp:extent cx="5943600" cy="3671570"/>
             <wp:effectExtent l="0" t="0" r="0" b="0"/>
-            <wp:docPr id="2" name="Picture 2"/>
+            <wp:docPr id="1" name="Picture 1"/>
             <wp:cNvGraphicFramePr>
               <a:graphicFrameLocks xmlns:a="http://schemas.openxmlformats.org/drawingml/2006/main" noChangeAspect="1"/>
             </wp:cNvGraphicFramePr>
@@ -682,7 +680,7 @@
                   <pic:spPr>
                     <a:xfrm>
                       <a:off x="0" y="0"/>
-                      <a:ext cx="5943600" cy="3686810"/>
+                      <a:ext cx="5943600" cy="3671570"/>
                     </a:xfrm>
                     <a:prstGeom prst="rect">
                       <a:avLst/>
@@ -694,6 +692,8 @@
           </wp:inline>
         </w:drawing>
       </w:r>
+      <w:bookmarkStart w:id="0" w:name="_GoBack"/>
+      <w:bookmarkEnd w:id="0"/>
     </w:p>
     <w:p>
       <w:pPr>

</xml_diff>